<commit_message>
add text about passage term matching
</commit_message>
<xml_diff>
--- a/IR/Analysis.docx
+++ b/IR/Analysis.docx
@@ -52,9 +52,58 @@
     </w:p>
     <w:p/>
     <w:p>
+      <w:r>
+        <w:t>N-gram</w:t>
+      </w:r>
       <w:bookmarkStart w:id="0" w:name="_GoBack"/>
       <w:bookmarkEnd w:id="0"/>
     </w:p>
+    <w:p/>
+    <w:p>
+      <w:r>
+        <w:t>Skip bi-gram</w:t>
+      </w:r>
+    </w:p>
+    <w:p/>
+    <w:p>
+      <w:r>
+        <w:t>Passage term matching</w:t>
+      </w:r>
+    </w:p>
+    <w:p>
+      <w:r>
+        <w:rPr>
+          <w:b/>
+        </w:rPr>
+        <w:t>Passage term has two major strengths since it checks how often a candidate answer appears in the same passage as the question terms</w:t>
+      </w:r>
+      <w:r>
+        <w:rPr>
+          <w:b/>
+        </w:rPr>
+        <w:t xml:space="preserve"> REWRITE</w:t>
+      </w:r>
+      <w:r>
+        <w:rPr>
+          <w:b/>
+        </w:rPr>
+        <w:t xml:space="preserve">. </w:t>
+      </w:r>
+      <w:r>
+        <w:t>One of the two major strengths that come from this is that the order of the words and syntactic structure does not matter</w:t>
+      </w:r>
+      <w:r>
+        <w:t>. The other one is that passage term matching will take into account passages that do not contain the correct answer, but will help extract information from that passage to support candidate answers extracted from other passages.</w:t>
+      </w:r>
+    </w:p>
+    <w:p>
+      <w:r>
+        <w:t>However, this second strength mentioned can also be a weakness. By using passages that do not contain the correct answer to support other candidate answers, passages that are closely related to the clue but are not actually correct will be assigned too much credit.</w:t>
+      </w:r>
+    </w:p>
+    <w:p/>
+    <w:p/>
+    <w:p/>
     <w:p/>
     <w:p/>
     <w:sectPr>

</xml_diff>

<commit_message>
add text about skip bi-gram, n-gram
</commit_message>
<xml_diff>
--- a/IR/Analysis.docx
+++ b/IR/Analysis.docx
@@ -12,6 +12,9 @@
     </w:p>
     <w:p/>
     <w:p>
+      <w:pPr>
+        <w:pStyle w:val="Title"/>
+      </w:pPr>
       <w:r>
         <w:t>BM25 scoring function</w:t>
       </w:r>
@@ -52,20 +55,47 @@
     </w:p>
     <w:p/>
     <w:p>
+      <w:pPr>
+        <w:pStyle w:val="Title"/>
+      </w:pPr>
       <w:r>
         <w:t>N-gram</w:t>
+      </w:r>
+    </w:p>
+    <w:p>
+      <w:r>
+        <w:t xml:space="preserve">Using n-grams allows us to calculate how often words appear close to each other. Words that often appear close to each other are likely more related to each other than words that do not. However, the size of the collection of n-grams can easily get overwhelming when implementing this. What we did to fix this problem is what was mentioned in the article </w:t>
+      </w:r>
+      <w:r>
+        <w:rPr>
+          <w:i/>
+        </w:rPr>
+        <w:t>Identifying Implicit Relationships</w:t>
+      </w:r>
+      <w:r>
+        <w:t>. We used stemming, i.e. reducing words to their word stem, and stop-word removal, i.e. removal of unnecessary words such as “the”, “for”. By doing this, we could reduce our number of n-grams.</w:t>
       </w:r>
       <w:bookmarkStart w:id="0" w:name="_GoBack"/>
       <w:bookmarkEnd w:id="0"/>
     </w:p>
     <w:p/>
     <w:p>
+      <w:pPr>
+        <w:pStyle w:val="Title"/>
+      </w:pPr>
       <w:r>
         <w:t>Skip bi-gram</w:t>
       </w:r>
     </w:p>
-    <w:p/>
-    <w:p>
+    <w:p>
+      <w:r>
+        <w:t xml:space="preserve">Skip bi-grams gives higher credits to passages where the candidate answer appears together with words from the clue. However, one of the major weaknesses is that skip bi-grams do not take into account words that are similar, but not identical. </w:t>
+      </w:r>
+    </w:p>
+    <w:p>
+      <w:pPr>
+        <w:pStyle w:val="Title"/>
+      </w:pPr>
       <w:r>
         <w:t>Passage term matching</w:t>
       </w:r>
@@ -196,13 +226,8 @@
     <w:pPr>
       <w:pStyle w:val="Header"/>
     </w:pPr>
-    <w:proofErr w:type="spellStart"/>
     <w:r>
-      <w:t>Zhihao</w:t>
-    </w:r>
-    <w:proofErr w:type="spellEnd"/>
-    <w:r>
-      <w:t xml:space="preserve"> Li – email</w:t>
+      <w:t>Zhihao Li – email</w:t>
     </w:r>
     <w:r>
       <w:tab/>
@@ -730,6 +755,40 @@
       <w:szCs w:val="32"/>
     </w:rPr>
   </w:style>
+  <w:style w:type="paragraph" w:styleId="Title">
+    <w:name w:val="Title"/>
+    <w:basedOn w:val="Normal"/>
+    <w:next w:val="Normal"/>
+    <w:link w:val="TitleChar"/>
+    <w:uiPriority w:val="10"/>
+    <w:qFormat/>
+    <w:rsid w:val="00FA7396"/>
+    <w:pPr>
+      <w:spacing w:after="0" w:line="240" w:lineRule="auto"/>
+      <w:contextualSpacing/>
+    </w:pPr>
+    <w:rPr>
+      <w:rFonts w:asciiTheme="majorHAnsi" w:eastAsiaTheme="majorEastAsia" w:hAnsiTheme="majorHAnsi" w:cstheme="majorBidi"/>
+      <w:spacing w:val="-10"/>
+      <w:kern w:val="28"/>
+      <w:sz w:val="56"/>
+      <w:szCs w:val="56"/>
+    </w:rPr>
+  </w:style>
+  <w:style w:type="character" w:customStyle="1" w:styleId="TitleChar">
+    <w:name w:val="Title Char"/>
+    <w:basedOn w:val="DefaultParagraphFont"/>
+    <w:link w:val="Title"/>
+    <w:uiPriority w:val="10"/>
+    <w:rsid w:val="00FA7396"/>
+    <w:rPr>
+      <w:rFonts w:asciiTheme="majorHAnsi" w:eastAsiaTheme="majorEastAsia" w:hAnsiTheme="majorHAnsi" w:cstheme="majorBidi"/>
+      <w:spacing w:val="-10"/>
+      <w:kern w:val="28"/>
+      <w:sz w:val="56"/>
+      <w:szCs w:val="56"/>
+    </w:rPr>
+  </w:style>
 </w:styles>
 </file>
 

</xml_diff>

<commit_message>
add queries and output. add tables to analysis
</commit_message>
<xml_diff>
--- a/IR/Analysis.docx
+++ b/IR/Analysis.docx
@@ -2056,6 +2056,1242 @@
       </w:pPr>
     </w:p>
     <w:p>
+      <w:r>
+        <w:t>Query 9, USA</w:t>
+      </w:r>
+    </w:p>
+    <w:tbl>
+      <w:tblPr>
+        <w:tblStyle w:val="TableGrid"/>
+        <w:tblW w:w="0" w:type="auto"/>
+        <w:tblLook w:val="04A0" w:firstRow="1" w:lastRow="0" w:firstColumn="1" w:lastColumn="0" w:noHBand="0" w:noVBand="1"/>
+      </w:tblPr>
+      <w:tblGrid>
+        <w:gridCol w:w="9350"/>
+      </w:tblGrid>
+      <w:tr>
+        <w:tc>
+          <w:tcPr>
+            <w:tcW w:w="9350" w:type="dxa"/>
+          </w:tcPr>
+          <w:p>
+            <w:r>
+              <w:t xml:space="preserve">      0    43</w:t>
+            </w:r>
+          </w:p>
+        </w:tc>
+      </w:tr>
+      <w:tr>
+        <w:tc>
+          <w:tcPr>
+            <w:tcW w:w="9350" w:type="dxa"/>
+          </w:tcPr>
+          <w:p>
+            <w:r>
+              <w:t xml:space="preserve">     0    42</w:t>
+            </w:r>
+          </w:p>
+        </w:tc>
+      </w:tr>
+      <w:tr>
+        <w:tc>
+          <w:tcPr>
+            <w:tcW w:w="9350" w:type="dxa"/>
+          </w:tcPr>
+          <w:p>
+            <w:r>
+              <w:t xml:space="preserve">     0    41</w:t>
+            </w:r>
+          </w:p>
+        </w:tc>
+      </w:tr>
+      <w:tr>
+        <w:tc>
+          <w:tcPr>
+            <w:tcW w:w="9350" w:type="dxa"/>
+          </w:tcPr>
+          <w:p>
+            <w:r>
+              <w:t xml:space="preserve">     0    40</w:t>
+            </w:r>
+          </w:p>
+        </w:tc>
+      </w:tr>
+      <w:tr>
+        <w:tc>
+          <w:tcPr>
+            <w:tcW w:w="9350" w:type="dxa"/>
+          </w:tcPr>
+          <w:p>
+            <w:r>
+              <w:t xml:space="preserve">     0    39</w:t>
+            </w:r>
+          </w:p>
+        </w:tc>
+      </w:tr>
+      <w:tr>
+        <w:tc>
+          <w:tcPr>
+            <w:tcW w:w="9350" w:type="dxa"/>
+          </w:tcPr>
+          <w:p>
+            <w:r>
+              <w:t xml:space="preserve">     0    38</w:t>
+            </w:r>
+          </w:p>
+        </w:tc>
+      </w:tr>
+      <w:tr>
+        <w:tc>
+          <w:tcPr>
+            <w:tcW w:w="9350" w:type="dxa"/>
+          </w:tcPr>
+          <w:p>
+            <w:r>
+              <w:t xml:space="preserve">     0    37</w:t>
+            </w:r>
+          </w:p>
+        </w:tc>
+      </w:tr>
+      <w:tr>
+        <w:tc>
+          <w:tcPr>
+            <w:tcW w:w="9350" w:type="dxa"/>
+          </w:tcPr>
+          <w:p>
+            <w:r>
+              <w:t xml:space="preserve">     0    36</w:t>
+            </w:r>
+          </w:p>
+        </w:tc>
+      </w:tr>
+      <w:tr>
+        <w:tc>
+          <w:tcPr>
+            <w:tcW w:w="9350" w:type="dxa"/>
+          </w:tcPr>
+          <w:p>
+            <w:r>
+              <w:t xml:space="preserve">     0    35</w:t>
+            </w:r>
+          </w:p>
+        </w:tc>
+      </w:tr>
+      <w:tr>
+        <w:tc>
+          <w:tcPr>
+            <w:tcW w:w="9350" w:type="dxa"/>
+          </w:tcPr>
+          <w:p>
+            <w:r>
+              <w:t xml:space="preserve">     0    34</w:t>
+            </w:r>
+          </w:p>
+        </w:tc>
+      </w:tr>
+    </w:tbl>
+    <w:p/>
+    <w:p>
+      <w:r>
+        <w:t>Query 10, good</w:t>
+      </w:r>
+    </w:p>
+    <w:p>
+      <w:r>
+        <w:t xml:space="preserve">    </w:t>
+      </w:r>
+    </w:p>
+    <w:tbl>
+      <w:tblPr>
+        <w:tblStyle w:val="TableGrid"/>
+        <w:tblW w:w="0" w:type="auto"/>
+        <w:tblLook w:val="04A0" w:firstRow="1" w:lastRow="0" w:firstColumn="1" w:lastColumn="0" w:noHBand="0" w:noVBand="1"/>
+      </w:tblPr>
+      <w:tblGrid>
+        <w:gridCol w:w="9350"/>
+      </w:tblGrid>
+      <w:tr>
+        <w:tc>
+          <w:tcPr>
+            <w:tcW w:w="9350" w:type="dxa"/>
+          </w:tcPr>
+          <w:p>
+            <w:r>
+              <w:t xml:space="preserve"> 0.0093   22.0000</w:t>
+            </w:r>
+          </w:p>
+        </w:tc>
+      </w:tr>
+      <w:tr>
+        <w:tc>
+          <w:tcPr>
+            <w:tcW w:w="9350" w:type="dxa"/>
+          </w:tcPr>
+          <w:p>
+            <w:r>
+              <w:lastRenderedPageBreak/>
+              <w:t xml:space="preserve">    0.0055   28.0000</w:t>
+            </w:r>
+          </w:p>
+        </w:tc>
+      </w:tr>
+      <w:tr>
+        <w:tc>
+          <w:tcPr>
+            <w:tcW w:w="9350" w:type="dxa"/>
+          </w:tcPr>
+          <w:p>
+            <w:r>
+              <w:t xml:space="preserve">    0.0051   38.0000</w:t>
+            </w:r>
+          </w:p>
+        </w:tc>
+      </w:tr>
+      <w:tr>
+        <w:tc>
+          <w:tcPr>
+            <w:tcW w:w="9350" w:type="dxa"/>
+          </w:tcPr>
+          <w:p>
+            <w:r>
+              <w:t xml:space="preserve">    0.0050   10.0000</w:t>
+            </w:r>
+          </w:p>
+        </w:tc>
+      </w:tr>
+      <w:tr>
+        <w:tc>
+          <w:tcPr>
+            <w:tcW w:w="9350" w:type="dxa"/>
+          </w:tcPr>
+          <w:p>
+            <w:r>
+              <w:t xml:space="preserve">    0.0050   40.0000</w:t>
+            </w:r>
+          </w:p>
+        </w:tc>
+      </w:tr>
+      <w:tr>
+        <w:tc>
+          <w:tcPr>
+            <w:tcW w:w="9350" w:type="dxa"/>
+          </w:tcPr>
+          <w:p>
+            <w:r>
+              <w:t xml:space="preserve">    0.0049   34.0000</w:t>
+            </w:r>
+          </w:p>
+        </w:tc>
+      </w:tr>
+      <w:tr>
+        <w:tc>
+          <w:tcPr>
+            <w:tcW w:w="9350" w:type="dxa"/>
+          </w:tcPr>
+          <w:p>
+            <w:r>
+              <w:t xml:space="preserve">    0.0044    1.0000</w:t>
+            </w:r>
+          </w:p>
+        </w:tc>
+      </w:tr>
+      <w:tr>
+        <w:tc>
+          <w:tcPr>
+            <w:tcW w:w="9350" w:type="dxa"/>
+          </w:tcPr>
+          <w:p>
+            <w:r>
+              <w:t xml:space="preserve">    0.0043   35.0000</w:t>
+            </w:r>
+          </w:p>
+        </w:tc>
+      </w:tr>
+      <w:tr>
+        <w:tc>
+          <w:tcPr>
+            <w:tcW w:w="9350" w:type="dxa"/>
+          </w:tcPr>
+          <w:p>
+            <w:r>
+              <w:t xml:space="preserve">    0.0043   12.0000</w:t>
+            </w:r>
+          </w:p>
+        </w:tc>
+      </w:tr>
+      <w:tr>
+        <w:tc>
+          <w:tcPr>
+            <w:tcW w:w="9350" w:type="dxa"/>
+          </w:tcPr>
+          <w:p>
+            <w:r>
+              <w:t xml:space="preserve">    0.0030   13.0000</w:t>
+            </w:r>
+          </w:p>
+        </w:tc>
+      </w:tr>
+    </w:tbl>
+    <w:p/>
+    <w:p>
+      <w:r>
+        <w:t>Query 11, president</w:t>
+      </w:r>
+    </w:p>
+    <w:tbl>
+      <w:tblPr>
+        <w:tblStyle w:val="TableGrid"/>
+        <w:tblW w:w="0" w:type="auto"/>
+        <w:tblLook w:val="04A0" w:firstRow="1" w:lastRow="0" w:firstColumn="1" w:lastColumn="0" w:noHBand="0" w:noVBand="1"/>
+      </w:tblPr>
+      <w:tblGrid>
+        <w:gridCol w:w="9350"/>
+      </w:tblGrid>
+      <w:tr>
+        <w:tc>
+          <w:tcPr>
+            <w:tcW w:w="9350" w:type="dxa"/>
+          </w:tcPr>
+          <w:p>
+            <w:r>
+              <w:t xml:space="preserve">     0.0099   22.0000</w:t>
+            </w:r>
+          </w:p>
+        </w:tc>
+      </w:tr>
+      <w:tr>
+        <w:tc>
+          <w:tcPr>
+            <w:tcW w:w="9350" w:type="dxa"/>
+          </w:tcPr>
+          <w:p>
+            <w:r>
+              <w:t xml:space="preserve">    0.0057   38.0000</w:t>
+            </w:r>
+          </w:p>
+        </w:tc>
+      </w:tr>
+      <w:tr>
+        <w:tc>
+          <w:tcPr>
+            <w:tcW w:w="9350" w:type="dxa"/>
+          </w:tcPr>
+          <w:p>
+            <w:r>
+              <w:t xml:space="preserve">    0.0056   10.0000</w:t>
+            </w:r>
+          </w:p>
+        </w:tc>
+      </w:tr>
+      <w:tr>
+        <w:tc>
+          <w:tcPr>
+            <w:tcW w:w="9350" w:type="dxa"/>
+          </w:tcPr>
+          <w:p>
+            <w:r>
+              <w:t xml:space="preserve">    0.0055   28.0000</w:t>
+            </w:r>
+          </w:p>
+        </w:tc>
+      </w:tr>
+      <w:tr>
+        <w:tc>
+          <w:tcPr>
+            <w:tcW w:w="9350" w:type="dxa"/>
+          </w:tcPr>
+          <w:p>
+            <w:r>
+              <w:t xml:space="preserve">    0.0055   34.0000</w:t>
+            </w:r>
+          </w:p>
+        </w:tc>
+      </w:tr>
+      <w:tr>
+        <w:tc>
+          <w:tcPr>
+            <w:tcW w:w="9350" w:type="dxa"/>
+          </w:tcPr>
+          <w:p>
+            <w:r>
+              <w:t xml:space="preserve">    0.0050   40.0000</w:t>
+            </w:r>
+          </w:p>
+        </w:tc>
+      </w:tr>
+      <w:tr>
+        <w:tc>
+          <w:tcPr>
+            <w:tcW w:w="9350" w:type="dxa"/>
+          </w:tcPr>
+          <w:p>
+            <w:r>
+              <w:t xml:space="preserve">    0.0049    1.0000</w:t>
+            </w:r>
+          </w:p>
+        </w:tc>
+      </w:tr>
+      <w:tr>
+        <w:tc>
+          <w:tcPr>
+            <w:tcW w:w="9350" w:type="dxa"/>
+          </w:tcPr>
+          <w:p>
+            <w:r>
+              <w:t xml:space="preserve">    0.0043   35.0000</w:t>
+            </w:r>
+          </w:p>
+        </w:tc>
+      </w:tr>
+      <w:tr>
+        <w:tc>
+          <w:tcPr>
+            <w:tcW w:w="9350" w:type="dxa"/>
+          </w:tcPr>
+          <w:p>
+            <w:r>
+              <w:t xml:space="preserve">    0.0043   12.0000</w:t>
+            </w:r>
+          </w:p>
+        </w:tc>
+      </w:tr>
+      <w:tr>
+        <w:tc>
+          <w:tcPr>
+            <w:tcW w:w="9350" w:type="dxa"/>
+          </w:tcPr>
+          <w:p>
+            <w:r>
+              <w:t xml:space="preserve">    0.0036   13.0000</w:t>
+            </w:r>
+          </w:p>
+        </w:tc>
+      </w:tr>
+    </w:tbl>
+    <w:p/>
+    <w:p>
+      <w:r>
+        <w:t>Query 12, international</w:t>
+      </w:r>
+    </w:p>
+    <w:tbl>
+      <w:tblPr>
+        <w:tblStyle w:val="TableGrid"/>
+        <w:tblW w:w="0" w:type="auto"/>
+        <w:tblLook w:val="04A0" w:firstRow="1" w:lastRow="0" w:firstColumn="1" w:lastColumn="0" w:noHBand="0" w:noVBand="1"/>
+      </w:tblPr>
+      <w:tblGrid>
+        <w:gridCol w:w="9350"/>
+      </w:tblGrid>
+      <w:tr>
+        <w:tc>
+          <w:tcPr>
+            <w:tcW w:w="9350" w:type="dxa"/>
+          </w:tcPr>
+          <w:p>
+            <w:r>
+              <w:t xml:space="preserve">     0.0084   10.0000</w:t>
+            </w:r>
+          </w:p>
+        </w:tc>
+      </w:tr>
+      <w:tr>
+        <w:tc>
+          <w:tcPr>
+            <w:tcW w:w="9350" w:type="dxa"/>
+          </w:tcPr>
+          <w:p>
+            <w:r>
+              <w:t xml:space="preserve">    0.0083   21.0000</w:t>
+            </w:r>
+          </w:p>
+        </w:tc>
+      </w:tr>
+      <w:tr>
+        <w:tc>
+          <w:tcPr>
+            <w:tcW w:w="9350" w:type="dxa"/>
+          </w:tcPr>
+          <w:p>
+            <w:r>
+              <w:t xml:space="preserve">    0.0083    6.0000</w:t>
+            </w:r>
+          </w:p>
+        </w:tc>
+      </w:tr>
+      <w:tr>
+        <w:tc>
+          <w:tcPr>
+            <w:tcW w:w="9350" w:type="dxa"/>
+          </w:tcPr>
+          <w:p>
+            <w:r>
+              <w:t xml:space="preserve">    0.0078   42.0000</w:t>
+            </w:r>
+          </w:p>
+        </w:tc>
+      </w:tr>
+      <w:tr>
+        <w:tc>
+          <w:tcPr>
+            <w:tcW w:w="9350" w:type="dxa"/>
+          </w:tcPr>
+          <w:p>
+            <w:r>
+              <w:t xml:space="preserve">    0.0077   33.0000</w:t>
+            </w:r>
+          </w:p>
+        </w:tc>
+      </w:tr>
+      <w:tr>
+        <w:tc>
+          <w:tcPr>
+            <w:tcW w:w="9350" w:type="dxa"/>
+          </w:tcPr>
+          <w:p>
+            <w:r>
+              <w:t xml:space="preserve">    0.0001   23.0000</w:t>
+            </w:r>
+          </w:p>
+        </w:tc>
+      </w:tr>
+      <w:tr>
+        <w:tc>
+          <w:tcPr>
+            <w:tcW w:w="9350" w:type="dxa"/>
+          </w:tcPr>
+          <w:p>
+            <w:r>
+              <w:t xml:space="preserve">    0.0001   17.0000</w:t>
+            </w:r>
+          </w:p>
+        </w:tc>
+      </w:tr>
+      <w:tr>
+        <w:tc>
+          <w:tcPr>
+            <w:tcW w:w="9350" w:type="dxa"/>
+          </w:tcPr>
+          <w:p>
+            <w:r>
+              <w:t xml:space="preserve">    0.0001   25.0000</w:t>
+            </w:r>
+          </w:p>
+        </w:tc>
+      </w:tr>
+      <w:tr>
+        <w:tc>
+          <w:tcPr>
+            <w:tcW w:w="9350" w:type="dxa"/>
+          </w:tcPr>
+          <w:p>
+            <w:r>
+              <w:t xml:space="preserve">    0.0001   40.0000</w:t>
+            </w:r>
+          </w:p>
+        </w:tc>
+      </w:tr>
+      <w:tr>
+        <w:tc>
+          <w:tcPr>
+            <w:tcW w:w="9350" w:type="dxa"/>
+          </w:tcPr>
+          <w:p>
+            <w:r>
+              <w:t xml:space="preserve">    0.0001    9.0000</w:t>
+            </w:r>
+          </w:p>
+        </w:tc>
+      </w:tr>
+    </w:tbl>
+    <w:p/>
+    <w:p>
+      <w:r>
+        <w:t>Query 13, elected</w:t>
+      </w:r>
+    </w:p>
+    <w:tbl>
+      <w:tblPr>
+        <w:tblStyle w:val="TableGrid"/>
+        <w:tblW w:w="0" w:type="auto"/>
+        <w:tblLook w:val="04A0" w:firstRow="1" w:lastRow="0" w:firstColumn="1" w:lastColumn="0" w:noHBand="0" w:noVBand="1"/>
+      </w:tblPr>
+      <w:tblGrid>
+        <w:gridCol w:w="9350"/>
+      </w:tblGrid>
+      <w:tr>
+        <w:tc>
+          <w:tcPr>
+            <w:tcW w:w="9350" w:type="dxa"/>
+          </w:tcPr>
+          <w:p>
+            <w:r>
+              <w:t xml:space="preserve">     0.0001   16.0000</w:t>
+            </w:r>
+          </w:p>
+        </w:tc>
+      </w:tr>
+      <w:tr>
+        <w:tc>
+          <w:tcPr>
+            <w:tcW w:w="9350" w:type="dxa"/>
+          </w:tcPr>
+          <w:p>
+            <w:r>
+              <w:t xml:space="preserve">    0.0000   20.0000</w:t>
+            </w:r>
+          </w:p>
+        </w:tc>
+      </w:tr>
+      <w:tr>
+        <w:tc>
+          <w:tcPr>
+            <w:tcW w:w="9350" w:type="dxa"/>
+          </w:tcPr>
+          <w:p>
+            <w:r>
+              <w:t xml:space="preserve">    0.0000    4.0000</w:t>
+            </w:r>
+          </w:p>
+        </w:tc>
+      </w:tr>
+      <w:tr>
+        <w:tc>
+          <w:tcPr>
+            <w:tcW w:w="9350" w:type="dxa"/>
+          </w:tcPr>
+          <w:p>
+            <w:r>
+              <w:t xml:space="preserve">    0.0000   19.0000</w:t>
+            </w:r>
+          </w:p>
+        </w:tc>
+      </w:tr>
+      <w:tr>
+        <w:tc>
+          <w:tcPr>
+            <w:tcW w:w="9350" w:type="dxa"/>
+          </w:tcPr>
+          <w:p>
+            <w:r>
+              <w:t xml:space="preserve">    0.0000   34.0000</w:t>
+            </w:r>
+          </w:p>
+        </w:tc>
+      </w:tr>
+      <w:tr>
+        <w:tc>
+          <w:tcPr>
+            <w:tcW w:w="9350" w:type="dxa"/>
+          </w:tcPr>
+          <w:p>
+            <w:r>
+              <w:t xml:space="preserve">    0.0000   14.0000</w:t>
+            </w:r>
+          </w:p>
+        </w:tc>
+      </w:tr>
+      <w:tr>
+        <w:tc>
+          <w:tcPr>
+            <w:tcW w:w="9350" w:type="dxa"/>
+          </w:tcPr>
+          <w:p>
+            <w:r>
+              <w:t xml:space="preserve">    0.0000    2.0000</w:t>
+            </w:r>
+          </w:p>
+        </w:tc>
+      </w:tr>
+      <w:tr>
+        <w:tc>
+          <w:tcPr>
+            <w:tcW w:w="9350" w:type="dxa"/>
+          </w:tcPr>
+          <w:p>
+            <w:r>
+              <w:lastRenderedPageBreak/>
+              <w:t xml:space="preserve">    0.0000   30.0000</w:t>
+            </w:r>
+          </w:p>
+        </w:tc>
+      </w:tr>
+      <w:tr>
+        <w:tc>
+          <w:tcPr>
+            <w:tcW w:w="9350" w:type="dxa"/>
+          </w:tcPr>
+          <w:p>
+            <w:r>
+              <w:t xml:space="preserve">    0.0000   27.0000</w:t>
+            </w:r>
+          </w:p>
+        </w:tc>
+      </w:tr>
+      <w:tr>
+        <w:tc>
+          <w:tcPr>
+            <w:tcW w:w="9350" w:type="dxa"/>
+          </w:tcPr>
+          <w:p>
+            <w:r>
+              <w:t xml:space="preserve">    0.0000   29.0000</w:t>
+            </w:r>
+          </w:p>
+        </w:tc>
+      </w:tr>
+    </w:tbl>
+    <w:p/>
+    <w:p>
+      <w:r>
+        <w:t>Query 14, election</w:t>
+      </w:r>
+    </w:p>
+    <w:tbl>
+      <w:tblPr>
+        <w:tblStyle w:val="TableGrid"/>
+        <w:tblW w:w="0" w:type="auto"/>
+        <w:tblLook w:val="04A0" w:firstRow="1" w:lastRow="0" w:firstColumn="1" w:lastColumn="0" w:noHBand="0" w:noVBand="1"/>
+      </w:tblPr>
+      <w:tblGrid>
+        <w:gridCol w:w="9350"/>
+      </w:tblGrid>
+      <w:tr>
+        <w:tc>
+          <w:tcPr>
+            <w:tcW w:w="9350" w:type="dxa"/>
+          </w:tcPr>
+          <w:p>
+            <w:r>
+              <w:t xml:space="preserve">     0.0031   41.0000</w:t>
+            </w:r>
+          </w:p>
+        </w:tc>
+      </w:tr>
+      <w:tr>
+        <w:tc>
+          <w:tcPr>
+            <w:tcW w:w="9350" w:type="dxa"/>
+          </w:tcPr>
+          <w:p>
+            <w:r>
+              <w:t xml:space="preserve">    0.0027   42.0000</w:t>
+            </w:r>
+          </w:p>
+        </w:tc>
+      </w:tr>
+      <w:tr>
+        <w:tc>
+          <w:tcPr>
+            <w:tcW w:w="9350" w:type="dxa"/>
+          </w:tcPr>
+          <w:p>
+            <w:r>
+              <w:t xml:space="preserve">    0.0022   36.0000</w:t>
+            </w:r>
+          </w:p>
+        </w:tc>
+      </w:tr>
+      <w:tr>
+        <w:tc>
+          <w:tcPr>
+            <w:tcW w:w="9350" w:type="dxa"/>
+          </w:tcPr>
+          <w:p>
+            <w:r>
+              <w:t xml:space="preserve">    0.0020   38.0000</w:t>
+            </w:r>
+          </w:p>
+        </w:tc>
+      </w:tr>
+      <w:tr>
+        <w:tc>
+          <w:tcPr>
+            <w:tcW w:w="9350" w:type="dxa"/>
+          </w:tcPr>
+          <w:p>
+            <w:r>
+              <w:t xml:space="preserve">    0.0020    5.0000</w:t>
+            </w:r>
+          </w:p>
+        </w:tc>
+      </w:tr>
+      <w:tr>
+        <w:tc>
+          <w:tcPr>
+            <w:tcW w:w="9350" w:type="dxa"/>
+          </w:tcPr>
+          <w:p>
+            <w:r>
+              <w:t xml:space="preserve">    0.0019   34.0000</w:t>
+            </w:r>
+          </w:p>
+        </w:tc>
+      </w:tr>
+      <w:tr>
+        <w:tc>
+          <w:tcPr>
+            <w:tcW w:w="9350" w:type="dxa"/>
+          </w:tcPr>
+          <w:p>
+            <w:r>
+              <w:t xml:space="preserve">    0.0018   15.0000</w:t>
+            </w:r>
+          </w:p>
+        </w:tc>
+      </w:tr>
+      <w:tr>
+        <w:tc>
+          <w:tcPr>
+            <w:tcW w:w="9350" w:type="dxa"/>
+          </w:tcPr>
+          <w:p>
+            <w:r>
+              <w:t xml:space="preserve">    0.0011   13.0000</w:t>
+            </w:r>
+          </w:p>
+        </w:tc>
+      </w:tr>
+      <w:tr>
+        <w:tc>
+          <w:tcPr>
+            <w:tcW w:w="9350" w:type="dxa"/>
+          </w:tcPr>
+          <w:p>
+            <w:r>
+              <w:t xml:space="preserve">    0.0010   28.0000</w:t>
+            </w:r>
+          </w:p>
+        </w:tc>
+      </w:tr>
+      <w:tr>
+        <w:tc>
+          <w:tcPr>
+            <w:tcW w:w="9350" w:type="dxa"/>
+          </w:tcPr>
+          <w:p>
+            <w:r>
+              <w:t xml:space="preserve">    0.0010    3.0000</w:t>
+            </w:r>
+          </w:p>
+        </w:tc>
+      </w:tr>
+    </w:tbl>
+    <w:p/>
+    <w:p>
+      <w:r>
+        <w:t>Query 15, business</w:t>
+      </w:r>
+    </w:p>
+    <w:p>
+      <w:r>
+        <w:t xml:space="preserve">  </w:t>
+      </w:r>
+    </w:p>
+    <w:tbl>
+      <w:tblPr>
+        <w:tblStyle w:val="TableGrid"/>
+        <w:tblW w:w="0" w:type="auto"/>
+        <w:tblLook w:val="04A0" w:firstRow="1" w:lastRow="0" w:firstColumn="1" w:lastColumn="0" w:noHBand="0" w:noVBand="1"/>
+      </w:tblPr>
+      <w:tblGrid>
+        <w:gridCol w:w="9350"/>
+      </w:tblGrid>
+      <w:tr>
+        <w:tc>
+          <w:tcPr>
+            <w:tcW w:w="9350" w:type="dxa"/>
+          </w:tcPr>
+          <w:p>
+            <w:r>
+              <w:t xml:space="preserve">   0.0264   33.0000</w:t>
+            </w:r>
+          </w:p>
+        </w:tc>
+      </w:tr>
+      <w:tr>
+        <w:tc>
+          <w:tcPr>
+            <w:tcW w:w="9350" w:type="dxa"/>
+          </w:tcPr>
+          <w:p>
+            <w:r>
+              <w:t xml:space="preserve">    0.0121   38.0000</w:t>
+            </w:r>
+          </w:p>
+        </w:tc>
+      </w:tr>
+      <w:tr>
+        <w:tc>
+          <w:tcPr>
+            <w:tcW w:w="9350" w:type="dxa"/>
+          </w:tcPr>
+          <w:p>
+            <w:r>
+              <w:t xml:space="preserve">    0.0073   30.0000</w:t>
+            </w:r>
+          </w:p>
+        </w:tc>
+      </w:tr>
+      <w:tr>
+        <w:tc>
+          <w:tcPr>
+            <w:tcW w:w="9350" w:type="dxa"/>
+          </w:tcPr>
+          <w:p>
+            <w:r>
+              <w:t xml:space="preserve">    0.0068   13.0000</w:t>
+            </w:r>
+          </w:p>
+        </w:tc>
+      </w:tr>
+      <w:tr>
+        <w:tc>
+          <w:tcPr>
+            <w:tcW w:w="9350" w:type="dxa"/>
+          </w:tcPr>
+          <w:p>
+            <w:r>
+              <w:t xml:space="preserve">    0.0042   28.0000</w:t>
+            </w:r>
+          </w:p>
+        </w:tc>
+      </w:tr>
+      <w:tr>
+        <w:tc>
+          <w:tcPr>
+            <w:tcW w:w="9350" w:type="dxa"/>
+          </w:tcPr>
+          <w:p>
+            <w:r>
+              <w:t xml:space="preserve">    0.0040    5.0000</w:t>
+            </w:r>
+          </w:p>
+        </w:tc>
+      </w:tr>
+      <w:tr>
+        <w:tc>
+          <w:tcPr>
+            <w:tcW w:w="9350" w:type="dxa"/>
+          </w:tcPr>
+          <w:p>
+            <w:r>
+              <w:t xml:space="preserve">    0.0040   16.0000</w:t>
+            </w:r>
+          </w:p>
+        </w:tc>
+      </w:tr>
+      <w:tr>
+        <w:tc>
+          <w:tcPr>
+            <w:tcW w:w="9350" w:type="dxa"/>
+          </w:tcPr>
+          <w:p>
+            <w:r>
+              <w:t xml:space="preserve">    0.0040   10.0000</w:t>
+            </w:r>
+          </w:p>
+        </w:tc>
+      </w:tr>
+      <w:tr>
+        <w:tc>
+          <w:tcPr>
+            <w:tcW w:w="9350" w:type="dxa"/>
+          </w:tcPr>
+          <w:p>
+            <w:r>
+              <w:t xml:space="preserve">    0.0040   18.0000</w:t>
+            </w:r>
+          </w:p>
+        </w:tc>
+      </w:tr>
+      <w:tr>
+        <w:tc>
+          <w:tcPr>
+            <w:tcW w:w="9350" w:type="dxa"/>
+          </w:tcPr>
+          <w:p>
+            <w:r>
+              <w:t xml:space="preserve">    0.0039    7.0000</w:t>
+            </w:r>
+          </w:p>
+        </w:tc>
+      </w:tr>
+    </w:tbl>
+    <w:p/>
+    <w:p>
+      <w:r>
+        <w:t>Query 16, economy</w:t>
+      </w:r>
+    </w:p>
+    <w:tbl>
+      <w:tblPr>
+        <w:tblStyle w:val="TableGrid"/>
+        <w:tblW w:w="0" w:type="auto"/>
+        <w:tblLook w:val="04A0" w:firstRow="1" w:lastRow="0" w:firstColumn="1" w:lastColumn="0" w:noHBand="0" w:noVBand="1"/>
+      </w:tblPr>
+      <w:tblGrid>
+        <w:gridCol w:w="9350"/>
+      </w:tblGrid>
+      <w:tr>
+        <w:tc>
+          <w:tcPr>
+            <w:tcW w:w="9350" w:type="dxa"/>
+          </w:tcPr>
+          <w:p>
+            <w:r>
+              <w:t xml:space="preserve">     0.0184   15.0000</w:t>
+            </w:r>
+          </w:p>
+        </w:tc>
+      </w:tr>
+      <w:tr>
+        <w:tc>
+          <w:tcPr>
+            <w:tcW w:w="9350" w:type="dxa"/>
+          </w:tcPr>
+          <w:p>
+            <w:r>
+              <w:t xml:space="preserve">    0.0135   18.0000</w:t>
+            </w:r>
+          </w:p>
+        </w:tc>
+      </w:tr>
+      <w:tr>
+        <w:tc>
+          <w:tcPr>
+            <w:tcW w:w="9350" w:type="dxa"/>
+          </w:tcPr>
+          <w:p>
+            <w:r>
+              <w:t xml:space="preserve">    0.0072   41.0000</w:t>
+            </w:r>
+          </w:p>
+        </w:tc>
+      </w:tr>
+      <w:tr>
+        <w:tc>
+          <w:tcPr>
+            <w:tcW w:w="9350" w:type="dxa"/>
+          </w:tcPr>
+          <w:p>
+            <w:r>
+              <w:t xml:space="preserve">    0.0068   10.0000</w:t>
+            </w:r>
+          </w:p>
+        </w:tc>
+      </w:tr>
+      <w:tr>
+        <w:tc>
+          <w:tcPr>
+            <w:tcW w:w="9350" w:type="dxa"/>
+          </w:tcPr>
+          <w:p>
+            <w:r>
+              <w:t xml:space="preserve">    0.0067    7.0000</w:t>
+            </w:r>
+          </w:p>
+        </w:tc>
+      </w:tr>
+      <w:tr>
+        <w:tc>
+          <w:tcPr>
+            <w:tcW w:w="9350" w:type="dxa"/>
+          </w:tcPr>
+          <w:p>
+            <w:r>
+              <w:t xml:space="preserve">    0.0063   30.0000</w:t>
+            </w:r>
+          </w:p>
+        </w:tc>
+      </w:tr>
+      <w:tr>
+        <w:tc>
+          <w:tcPr>
+            <w:tcW w:w="9350" w:type="dxa"/>
+          </w:tcPr>
+          <w:p>
+            <w:r>
+              <w:t xml:space="preserve">    0.0057   12.0000</w:t>
+            </w:r>
+          </w:p>
+        </w:tc>
+      </w:tr>
+      <w:tr>
+        <w:tc>
+          <w:tcPr>
+            <w:tcW w:w="9350" w:type="dxa"/>
+          </w:tcPr>
+          <w:p>
+            <w:r>
+              <w:t xml:space="preserve">         0   43.0000</w:t>
+            </w:r>
+          </w:p>
+        </w:tc>
+      </w:tr>
+      <w:tr>
+        <w:tc>
+          <w:tcPr>
+            <w:tcW w:w="9350" w:type="dxa"/>
+          </w:tcPr>
+          <w:p>
+            <w:r>
+              <w:t xml:space="preserve">         0   42.0000</w:t>
+            </w:r>
+          </w:p>
+        </w:tc>
+      </w:tr>
+      <w:tr>
+        <w:tc>
+          <w:tcPr>
+            <w:tcW w:w="9350" w:type="dxa"/>
+          </w:tcPr>
+          <w:p>
+            <w:r>
+              <w:t xml:space="preserve">         0   40.0000</w:t>
+            </w:r>
+          </w:p>
+        </w:tc>
+      </w:tr>
+    </w:tbl>
+    <w:p/>
+    <w:p>
+      <w:r>
+        <w:lastRenderedPageBreak/>
+        <w:t>Query 17, abolish</w:t>
+      </w:r>
+    </w:p>
+    <w:tbl>
+      <w:tblPr>
+        <w:tblStyle w:val="TableGrid"/>
+        <w:tblW w:w="0" w:type="auto"/>
+        <w:tblLook w:val="04A0" w:firstRow="1" w:lastRow="0" w:firstColumn="1" w:lastColumn="0" w:noHBand="0" w:noVBand="1"/>
+      </w:tblPr>
+      <w:tblGrid>
+        <w:gridCol w:w="9350"/>
+      </w:tblGrid>
+      <w:tr>
+        <w:tc>
+          <w:tcPr>
+            <w:tcW w:w="9350" w:type="dxa"/>
+          </w:tcPr>
+          <w:p>
+            <w:r>
+              <w:t xml:space="preserve">     0.0290   31.0000</w:t>
+            </w:r>
+          </w:p>
+        </w:tc>
+      </w:tr>
+      <w:tr>
+        <w:tc>
+          <w:tcPr>
+            <w:tcW w:w="9350" w:type="dxa"/>
+          </w:tcPr>
+          <w:p>
+            <w:r>
+              <w:t xml:space="preserve">    0.0283   43.0000</w:t>
+            </w:r>
+          </w:p>
+        </w:tc>
+      </w:tr>
+      <w:tr>
+        <w:tc>
+          <w:tcPr>
+            <w:tcW w:w="9350" w:type="dxa"/>
+          </w:tcPr>
+          <w:p>
+            <w:r>
+              <w:t xml:space="preserve">    0.0196   11.0000</w:t>
+            </w:r>
+          </w:p>
+        </w:tc>
+      </w:tr>
+      <w:tr>
+        <w:tc>
+          <w:tcPr>
+            <w:tcW w:w="9350" w:type="dxa"/>
+          </w:tcPr>
+          <w:p>
+            <w:r>
+              <w:t xml:space="preserve">    0.0099   19.0000</w:t>
+            </w:r>
+          </w:p>
+        </w:tc>
+      </w:tr>
+      <w:tr>
+        <w:tc>
+          <w:tcPr>
+            <w:tcW w:w="9350" w:type="dxa"/>
+          </w:tcPr>
+          <w:p>
+            <w:r>
+              <w:t xml:space="preserve">    0.0093   22.0000</w:t>
+            </w:r>
+          </w:p>
+        </w:tc>
+      </w:tr>
+      <w:tr>
+        <w:tc>
+          <w:tcPr>
+            <w:tcW w:w="9350" w:type="dxa"/>
+          </w:tcPr>
+          <w:p>
+            <w:r>
+              <w:t xml:space="preserve">    0.0053   28.0000</w:t>
+            </w:r>
+          </w:p>
+        </w:tc>
+      </w:tr>
+      <w:tr>
+        <w:tc>
+          <w:tcPr>
+            <w:tcW w:w="9350" w:type="dxa"/>
+          </w:tcPr>
+          <w:p>
+            <w:r>
+              <w:t xml:space="preserve">    0.0051    3.0000</w:t>
+            </w:r>
+          </w:p>
+        </w:tc>
+      </w:tr>
+      <w:tr>
+        <w:tc>
+          <w:tcPr>
+            <w:tcW w:w="9350" w:type="dxa"/>
+          </w:tcPr>
+          <w:p>
+            <w:r>
+              <w:t xml:space="preserve">    0.0046   23.0000</w:t>
+            </w:r>
+          </w:p>
+        </w:tc>
+      </w:tr>
+      <w:tr>
+        <w:tc>
+          <w:tcPr>
+            <w:tcW w:w="9350" w:type="dxa"/>
+          </w:tcPr>
+          <w:p>
+            <w:r>
+              <w:t xml:space="preserve">    0.0046   30.0000</w:t>
+            </w:r>
+          </w:p>
+        </w:tc>
+      </w:tr>
+      <w:tr>
+        <w:tc>
+          <w:tcPr>
+            <w:tcW w:w="9350" w:type="dxa"/>
+          </w:tcPr>
+          <w:p>
+            <w:r>
+              <w:t xml:space="preserve">    0.0044   27.0000</w:t>
+            </w:r>
+          </w:p>
+        </w:tc>
+      </w:tr>
+    </w:tbl>
+    <w:p>
       <w:pPr>
         <w:pStyle w:val="Title"/>
       </w:pPr>
@@ -2229,7 +3465,6 @@
         </w:tabs>
       </w:pPr>
       <w:r>
-        <w:lastRenderedPageBreak/>
         <w:t>'</w:t>
       </w:r>
       <w:proofErr w:type="gramStart"/>
@@ -2346,8 +3581,6 @@
         </w:rPr>
         <w:t xml:space="preserve"> – “civil war president”</w:t>
       </w:r>
-      <w:bookmarkStart w:id="0" w:name="_GoBack"/>
-      <w:bookmarkEnd w:id="0"/>
     </w:p>
     <w:p>
       <w:r>
@@ -2364,6 +3597,7 @@
         <w:rPr>
           <w:u w:val="single"/>
         </w:rPr>
+        <w:lastRenderedPageBreak/>
         <w:t>Query 8</w:t>
       </w:r>
     </w:p>
@@ -2847,7 +4081,6 @@
           </w:tcPr>
           <w:p>
             <w:r>
-              <w:lastRenderedPageBreak/>
               <w:t>0</w:t>
             </w:r>
           </w:p>
@@ -3160,6 +4393,7 @@
           </w:tcPr>
           <w:p>
             <w:r>
+              <w:lastRenderedPageBreak/>
               <w:t>0</w:t>
             </w:r>
           </w:p>
@@ -3802,7 +5036,6 @@
           </w:tcPr>
           <w:p>
             <w:r>
-              <w:lastRenderedPageBreak/>
               <w:t>0</w:t>
             </w:r>
           </w:p>
@@ -4115,6 +5348,7 @@
           </w:tcPr>
           <w:p>
             <w:r>
+              <w:lastRenderedPageBreak/>
               <w:t>0.00319488817891374</w:t>
             </w:r>
           </w:p>
@@ -4330,6 +5564,1257 @@
       </w:tr>
     </w:tbl>
     <w:p/>
+    <w:p>
+      <w:r>
+        <w:t>Query 9, USA</w:t>
+      </w:r>
+    </w:p>
+    <w:tbl>
+      <w:tblPr>
+        <w:tblStyle w:val="TableGrid"/>
+        <w:tblW w:w="0" w:type="auto"/>
+        <w:tblLook w:val="04A0" w:firstRow="1" w:lastRow="0" w:firstColumn="1" w:lastColumn="0" w:noHBand="0" w:noVBand="1"/>
+      </w:tblPr>
+      <w:tblGrid>
+        <w:gridCol w:w="9350"/>
+      </w:tblGrid>
+      <w:tr>
+        <w:tc>
+          <w:tcPr>
+            <w:tcW w:w="9350" w:type="dxa"/>
+          </w:tcPr>
+          <w:p>
+            <w:r>
+              <w:t xml:space="preserve">      0    43</w:t>
+            </w:r>
+          </w:p>
+        </w:tc>
+      </w:tr>
+      <w:tr>
+        <w:tc>
+          <w:tcPr>
+            <w:tcW w:w="9350" w:type="dxa"/>
+          </w:tcPr>
+          <w:p>
+            <w:r>
+              <w:t xml:space="preserve">     0    42</w:t>
+            </w:r>
+          </w:p>
+        </w:tc>
+      </w:tr>
+      <w:tr>
+        <w:tc>
+          <w:tcPr>
+            <w:tcW w:w="9350" w:type="dxa"/>
+          </w:tcPr>
+          <w:p>
+            <w:r>
+              <w:t xml:space="preserve">     0    41</w:t>
+            </w:r>
+          </w:p>
+        </w:tc>
+      </w:tr>
+      <w:tr>
+        <w:tc>
+          <w:tcPr>
+            <w:tcW w:w="9350" w:type="dxa"/>
+          </w:tcPr>
+          <w:p>
+            <w:r>
+              <w:t xml:space="preserve">     0    40</w:t>
+            </w:r>
+          </w:p>
+        </w:tc>
+      </w:tr>
+      <w:tr>
+        <w:tc>
+          <w:tcPr>
+            <w:tcW w:w="9350" w:type="dxa"/>
+          </w:tcPr>
+          <w:p>
+            <w:r>
+              <w:t xml:space="preserve">     0    39</w:t>
+            </w:r>
+          </w:p>
+        </w:tc>
+      </w:tr>
+      <w:tr>
+        <w:tc>
+          <w:tcPr>
+            <w:tcW w:w="9350" w:type="dxa"/>
+          </w:tcPr>
+          <w:p>
+            <w:r>
+              <w:t xml:space="preserve">     0    38</w:t>
+            </w:r>
+          </w:p>
+        </w:tc>
+      </w:tr>
+      <w:tr>
+        <w:tc>
+          <w:tcPr>
+            <w:tcW w:w="9350" w:type="dxa"/>
+          </w:tcPr>
+          <w:p>
+            <w:r>
+              <w:t xml:space="preserve">     0    37</w:t>
+            </w:r>
+          </w:p>
+        </w:tc>
+      </w:tr>
+      <w:tr>
+        <w:tc>
+          <w:tcPr>
+            <w:tcW w:w="9350" w:type="dxa"/>
+          </w:tcPr>
+          <w:p>
+            <w:r>
+              <w:t xml:space="preserve">     0    36</w:t>
+            </w:r>
+          </w:p>
+        </w:tc>
+      </w:tr>
+      <w:tr>
+        <w:tc>
+          <w:tcPr>
+            <w:tcW w:w="9350" w:type="dxa"/>
+          </w:tcPr>
+          <w:p>
+            <w:r>
+              <w:t xml:space="preserve">     0    35</w:t>
+            </w:r>
+          </w:p>
+        </w:tc>
+      </w:tr>
+      <w:tr>
+        <w:tc>
+          <w:tcPr>
+            <w:tcW w:w="9350" w:type="dxa"/>
+          </w:tcPr>
+          <w:p>
+            <w:r>
+              <w:t xml:space="preserve">     0    34</w:t>
+            </w:r>
+          </w:p>
+        </w:tc>
+      </w:tr>
+    </w:tbl>
+    <w:p/>
+    <w:p>
+      <w:r>
+        <w:t>Query 10, good</w:t>
+      </w:r>
+      <w:r>
+        <w:t xml:space="preserve"> president</w:t>
+      </w:r>
+    </w:p>
+    <w:tbl>
+      <w:tblPr>
+        <w:tblStyle w:val="TableGrid"/>
+        <w:tblW w:w="0" w:type="auto"/>
+        <w:tblLook w:val="04A0" w:firstRow="1" w:lastRow="0" w:firstColumn="1" w:lastColumn="0" w:noHBand="0" w:noVBand="1"/>
+      </w:tblPr>
+      <w:tblGrid>
+        <w:gridCol w:w="9350"/>
+      </w:tblGrid>
+      <w:tr>
+        <w:tc>
+          <w:tcPr>
+            <w:tcW w:w="9350" w:type="dxa"/>
+          </w:tcPr>
+          <w:p>
+            <w:r>
+              <w:t xml:space="preserve">      0    43</w:t>
+            </w:r>
+          </w:p>
+        </w:tc>
+      </w:tr>
+      <w:tr>
+        <w:tc>
+          <w:tcPr>
+            <w:tcW w:w="9350" w:type="dxa"/>
+          </w:tcPr>
+          <w:p>
+            <w:r>
+              <w:t xml:space="preserve">     0    42</w:t>
+            </w:r>
+          </w:p>
+        </w:tc>
+      </w:tr>
+      <w:tr>
+        <w:tc>
+          <w:tcPr>
+            <w:tcW w:w="9350" w:type="dxa"/>
+          </w:tcPr>
+          <w:p>
+            <w:r>
+              <w:t xml:space="preserve">     0    41</w:t>
+            </w:r>
+          </w:p>
+        </w:tc>
+      </w:tr>
+      <w:tr>
+        <w:tc>
+          <w:tcPr>
+            <w:tcW w:w="9350" w:type="dxa"/>
+          </w:tcPr>
+          <w:p>
+            <w:r>
+              <w:t xml:space="preserve">     0    40</w:t>
+            </w:r>
+          </w:p>
+        </w:tc>
+      </w:tr>
+      <w:tr>
+        <w:tc>
+          <w:tcPr>
+            <w:tcW w:w="9350" w:type="dxa"/>
+          </w:tcPr>
+          <w:p>
+            <w:r>
+              <w:t xml:space="preserve">     0    39</w:t>
+            </w:r>
+          </w:p>
+        </w:tc>
+      </w:tr>
+      <w:tr>
+        <w:tc>
+          <w:tcPr>
+            <w:tcW w:w="9350" w:type="dxa"/>
+          </w:tcPr>
+          <w:p>
+            <w:r>
+              <w:t xml:space="preserve">     0    38</w:t>
+            </w:r>
+          </w:p>
+        </w:tc>
+      </w:tr>
+      <w:tr>
+        <w:tc>
+          <w:tcPr>
+            <w:tcW w:w="9350" w:type="dxa"/>
+          </w:tcPr>
+          <w:p>
+            <w:r>
+              <w:t xml:space="preserve">     0    37</w:t>
+            </w:r>
+          </w:p>
+        </w:tc>
+      </w:tr>
+      <w:tr>
+        <w:tc>
+          <w:tcPr>
+            <w:tcW w:w="9350" w:type="dxa"/>
+          </w:tcPr>
+          <w:p>
+            <w:r>
+              <w:t xml:space="preserve">     0    36</w:t>
+            </w:r>
+          </w:p>
+        </w:tc>
+      </w:tr>
+      <w:tr>
+        <w:tc>
+          <w:tcPr>
+            <w:tcW w:w="9350" w:type="dxa"/>
+          </w:tcPr>
+          <w:p>
+            <w:r>
+              <w:t xml:space="preserve">     0    35</w:t>
+            </w:r>
+          </w:p>
+        </w:tc>
+      </w:tr>
+      <w:tr>
+        <w:tc>
+          <w:tcPr>
+            <w:tcW w:w="9350" w:type="dxa"/>
+          </w:tcPr>
+          <w:p>
+            <w:r>
+              <w:t xml:space="preserve">     0    34</w:t>
+            </w:r>
+          </w:p>
+        </w:tc>
+      </w:tr>
+    </w:tbl>
+    <w:p/>
+    <w:p>
+      <w:r>
+        <w:t>Query 11, president</w:t>
+      </w:r>
+      <w:r>
+        <w:t xml:space="preserve"> who is good</w:t>
+      </w:r>
+    </w:p>
+    <w:tbl>
+      <w:tblPr>
+        <w:tblStyle w:val="TableGrid"/>
+        <w:tblW w:w="0" w:type="auto"/>
+        <w:tblLook w:val="04A0" w:firstRow="1" w:lastRow="0" w:firstColumn="1" w:lastColumn="0" w:noHBand="0" w:noVBand="1"/>
+      </w:tblPr>
+      <w:tblGrid>
+        <w:gridCol w:w="9350"/>
+      </w:tblGrid>
+      <w:tr>
+        <w:tc>
+          <w:tcPr>
+            <w:tcW w:w="9350" w:type="dxa"/>
+          </w:tcPr>
+          <w:p>
+            <w:r>
+              <w:t xml:space="preserve">     0.0018   20.0000</w:t>
+            </w:r>
+          </w:p>
+        </w:tc>
+      </w:tr>
+      <w:tr>
+        <w:tc>
+          <w:tcPr>
+            <w:tcW w:w="9350" w:type="dxa"/>
+          </w:tcPr>
+          <w:p>
+            <w:r>
+              <w:t xml:space="preserve">    0.0018   19.0000</w:t>
+            </w:r>
+          </w:p>
+        </w:tc>
+      </w:tr>
+      <w:tr>
+        <w:tc>
+          <w:tcPr>
+            <w:tcW w:w="9350" w:type="dxa"/>
+          </w:tcPr>
+          <w:p>
+            <w:r>
+              <w:t xml:space="preserve">    0.0017   25.0000</w:t>
+            </w:r>
+          </w:p>
+        </w:tc>
+      </w:tr>
+      <w:tr>
+        <w:tc>
+          <w:tcPr>
+            <w:tcW w:w="9350" w:type="dxa"/>
+          </w:tcPr>
+          <w:p>
+            <w:r>
+              <w:t xml:space="preserve">    0.0017   23.0000</w:t>
+            </w:r>
+          </w:p>
+        </w:tc>
+      </w:tr>
+      <w:tr>
+        <w:tc>
+          <w:tcPr>
+            <w:tcW w:w="9350" w:type="dxa"/>
+          </w:tcPr>
+          <w:p>
+            <w:r>
+              <w:t xml:space="preserve">    0.0016   27.0000</w:t>
+            </w:r>
+          </w:p>
+        </w:tc>
+      </w:tr>
+      <w:tr>
+        <w:tc>
+          <w:tcPr>
+            <w:tcW w:w="9350" w:type="dxa"/>
+          </w:tcPr>
+          <w:p>
+            <w:r>
+              <w:t xml:space="preserve">         0   43.0000</w:t>
+            </w:r>
+          </w:p>
+        </w:tc>
+      </w:tr>
+      <w:tr>
+        <w:tc>
+          <w:tcPr>
+            <w:tcW w:w="9350" w:type="dxa"/>
+          </w:tcPr>
+          <w:p>
+            <w:r>
+              <w:lastRenderedPageBreak/>
+              <w:t xml:space="preserve">         0   42.0000</w:t>
+            </w:r>
+          </w:p>
+        </w:tc>
+      </w:tr>
+      <w:tr>
+        <w:tc>
+          <w:tcPr>
+            <w:tcW w:w="9350" w:type="dxa"/>
+          </w:tcPr>
+          <w:p>
+            <w:r>
+              <w:t xml:space="preserve">         0   41.0000</w:t>
+            </w:r>
+          </w:p>
+        </w:tc>
+      </w:tr>
+      <w:tr>
+        <w:tc>
+          <w:tcPr>
+            <w:tcW w:w="9350" w:type="dxa"/>
+          </w:tcPr>
+          <w:p>
+            <w:r>
+              <w:t xml:space="preserve">         0   40.0000</w:t>
+            </w:r>
+          </w:p>
+        </w:tc>
+      </w:tr>
+      <w:tr>
+        <w:tc>
+          <w:tcPr>
+            <w:tcW w:w="9350" w:type="dxa"/>
+          </w:tcPr>
+          <w:p>
+            <w:r>
+              <w:t xml:space="preserve">         0   39.0000</w:t>
+            </w:r>
+          </w:p>
+        </w:tc>
+      </w:tr>
+    </w:tbl>
+    <w:p/>
+    <w:p>
+      <w:r>
+        <w:t>Query 12, international</w:t>
+      </w:r>
+      <w:r>
+        <w:t xml:space="preserve"> war</w:t>
+      </w:r>
+    </w:p>
+    <w:tbl>
+      <w:tblPr>
+        <w:tblStyle w:val="TableGrid"/>
+        <w:tblW w:w="0" w:type="auto"/>
+        <w:tblLook w:val="04A0" w:firstRow="1" w:lastRow="0" w:firstColumn="1" w:lastColumn="0" w:noHBand="0" w:noVBand="1"/>
+      </w:tblPr>
+      <w:tblGrid>
+        <w:gridCol w:w="9350"/>
+      </w:tblGrid>
+      <w:tr>
+        <w:tc>
+          <w:tcPr>
+            <w:tcW w:w="9350" w:type="dxa"/>
+          </w:tcPr>
+          <w:p>
+            <w:r>
+              <w:t xml:space="preserve">     0.0017   33.0000</w:t>
+            </w:r>
+          </w:p>
+        </w:tc>
+      </w:tr>
+      <w:tr>
+        <w:tc>
+          <w:tcPr>
+            <w:tcW w:w="9350" w:type="dxa"/>
+          </w:tcPr>
+          <w:p>
+            <w:r>
+              <w:t xml:space="preserve">         0   43.0000</w:t>
+            </w:r>
+          </w:p>
+        </w:tc>
+      </w:tr>
+      <w:tr>
+        <w:tc>
+          <w:tcPr>
+            <w:tcW w:w="9350" w:type="dxa"/>
+          </w:tcPr>
+          <w:p>
+            <w:r>
+              <w:t xml:space="preserve">         0   42.0000</w:t>
+            </w:r>
+          </w:p>
+        </w:tc>
+      </w:tr>
+      <w:tr>
+        <w:tc>
+          <w:tcPr>
+            <w:tcW w:w="9350" w:type="dxa"/>
+          </w:tcPr>
+          <w:p>
+            <w:r>
+              <w:t xml:space="preserve">         0   41.0000</w:t>
+            </w:r>
+          </w:p>
+        </w:tc>
+      </w:tr>
+      <w:tr>
+        <w:tc>
+          <w:tcPr>
+            <w:tcW w:w="9350" w:type="dxa"/>
+          </w:tcPr>
+          <w:p>
+            <w:r>
+              <w:t xml:space="preserve">         0   40.0000</w:t>
+            </w:r>
+          </w:p>
+        </w:tc>
+      </w:tr>
+      <w:tr>
+        <w:tc>
+          <w:tcPr>
+            <w:tcW w:w="9350" w:type="dxa"/>
+          </w:tcPr>
+          <w:p>
+            <w:r>
+              <w:t xml:space="preserve">         0   39.0000</w:t>
+            </w:r>
+          </w:p>
+        </w:tc>
+      </w:tr>
+      <w:tr>
+        <w:tc>
+          <w:tcPr>
+            <w:tcW w:w="9350" w:type="dxa"/>
+          </w:tcPr>
+          <w:p>
+            <w:r>
+              <w:t xml:space="preserve">         0   38.0000</w:t>
+            </w:r>
+          </w:p>
+        </w:tc>
+      </w:tr>
+      <w:tr>
+        <w:tc>
+          <w:tcPr>
+            <w:tcW w:w="9350" w:type="dxa"/>
+          </w:tcPr>
+          <w:p>
+            <w:r>
+              <w:t xml:space="preserve">         0   37.0000</w:t>
+            </w:r>
+          </w:p>
+        </w:tc>
+      </w:tr>
+      <w:tr>
+        <w:tc>
+          <w:tcPr>
+            <w:tcW w:w="9350" w:type="dxa"/>
+          </w:tcPr>
+          <w:p>
+            <w:r>
+              <w:t xml:space="preserve">         0   36.0000</w:t>
+            </w:r>
+          </w:p>
+        </w:tc>
+      </w:tr>
+      <w:tr>
+        <w:tc>
+          <w:tcPr>
+            <w:tcW w:w="9350" w:type="dxa"/>
+          </w:tcPr>
+          <w:p>
+            <w:r>
+              <w:t xml:space="preserve">         0   35.0000</w:t>
+            </w:r>
+          </w:p>
+        </w:tc>
+      </w:tr>
+    </w:tbl>
+    <w:p/>
+    <w:p>
+      <w:r>
+        <w:t>Query 13, elected</w:t>
+      </w:r>
+      <w:r>
+        <w:t xml:space="preserve"> 1982</w:t>
+      </w:r>
+    </w:p>
+    <w:tbl>
+      <w:tblPr>
+        <w:tblStyle w:val="TableGrid"/>
+        <w:tblW w:w="0" w:type="auto"/>
+        <w:tblLook w:val="04A0" w:firstRow="1" w:lastRow="0" w:firstColumn="1" w:lastColumn="0" w:noHBand="0" w:noVBand="1"/>
+      </w:tblPr>
+      <w:tblGrid>
+        <w:gridCol w:w="9350"/>
+      </w:tblGrid>
+      <w:tr>
+        <w:tc>
+          <w:tcPr>
+            <w:tcW w:w="9350" w:type="dxa"/>
+          </w:tcPr>
+          <w:p>
+            <w:r>
+              <w:t xml:space="preserve">      0    43</w:t>
+            </w:r>
+          </w:p>
+        </w:tc>
+      </w:tr>
+      <w:tr>
+        <w:tc>
+          <w:tcPr>
+            <w:tcW w:w="9350" w:type="dxa"/>
+          </w:tcPr>
+          <w:p>
+            <w:r>
+              <w:t xml:space="preserve">     0    42</w:t>
+            </w:r>
+          </w:p>
+        </w:tc>
+      </w:tr>
+      <w:tr>
+        <w:tc>
+          <w:tcPr>
+            <w:tcW w:w="9350" w:type="dxa"/>
+          </w:tcPr>
+          <w:p>
+            <w:r>
+              <w:t xml:space="preserve">     0    41</w:t>
+            </w:r>
+          </w:p>
+        </w:tc>
+      </w:tr>
+      <w:tr>
+        <w:tc>
+          <w:tcPr>
+            <w:tcW w:w="9350" w:type="dxa"/>
+          </w:tcPr>
+          <w:p>
+            <w:r>
+              <w:t xml:space="preserve">     0    40</w:t>
+            </w:r>
+          </w:p>
+        </w:tc>
+      </w:tr>
+      <w:tr>
+        <w:tc>
+          <w:tcPr>
+            <w:tcW w:w="9350" w:type="dxa"/>
+          </w:tcPr>
+          <w:p>
+            <w:r>
+              <w:t xml:space="preserve">     0    39</w:t>
+            </w:r>
+          </w:p>
+        </w:tc>
+      </w:tr>
+      <w:tr>
+        <w:tc>
+          <w:tcPr>
+            <w:tcW w:w="9350" w:type="dxa"/>
+          </w:tcPr>
+          <w:p>
+            <w:r>
+              <w:t xml:space="preserve">     0    38</w:t>
+            </w:r>
+          </w:p>
+        </w:tc>
+      </w:tr>
+      <w:tr>
+        <w:tc>
+          <w:tcPr>
+            <w:tcW w:w="9350" w:type="dxa"/>
+          </w:tcPr>
+          <w:p>
+            <w:r>
+              <w:t xml:space="preserve">     0    37</w:t>
+            </w:r>
+          </w:p>
+        </w:tc>
+      </w:tr>
+      <w:tr>
+        <w:tc>
+          <w:tcPr>
+            <w:tcW w:w="9350" w:type="dxa"/>
+          </w:tcPr>
+          <w:p>
+            <w:r>
+              <w:t xml:space="preserve">     0    36</w:t>
+            </w:r>
+          </w:p>
+        </w:tc>
+      </w:tr>
+      <w:tr>
+        <w:tc>
+          <w:tcPr>
+            <w:tcW w:w="9350" w:type="dxa"/>
+          </w:tcPr>
+          <w:p>
+            <w:r>
+              <w:t xml:space="preserve">     0    35</w:t>
+            </w:r>
+          </w:p>
+        </w:tc>
+      </w:tr>
+      <w:tr>
+        <w:tc>
+          <w:tcPr>
+            <w:tcW w:w="9350" w:type="dxa"/>
+          </w:tcPr>
+          <w:p>
+            <w:r>
+              <w:t xml:space="preserve">     0    34</w:t>
+            </w:r>
+          </w:p>
+        </w:tc>
+      </w:tr>
+    </w:tbl>
+    <w:p/>
+    <w:p>
+      <w:r>
+        <w:t>Query 14, election</w:t>
+      </w:r>
+      <w:r>
+        <w:t xml:space="preserve"> 1982</w:t>
+      </w:r>
+    </w:p>
+    <w:tbl>
+      <w:tblPr>
+        <w:tblStyle w:val="TableGrid"/>
+        <w:tblW w:w="0" w:type="auto"/>
+        <w:tblLook w:val="04A0" w:firstRow="1" w:lastRow="0" w:firstColumn="1" w:lastColumn="0" w:noHBand="0" w:noVBand="1"/>
+      </w:tblPr>
+      <w:tblGrid>
+        <w:gridCol w:w="9350"/>
+      </w:tblGrid>
+      <w:tr>
+        <w:tc>
+          <w:tcPr>
+            <w:tcW w:w="9350" w:type="dxa"/>
+          </w:tcPr>
+          <w:p>
+            <w:r>
+              <w:t xml:space="preserve">      0    43</w:t>
+            </w:r>
+          </w:p>
+        </w:tc>
+      </w:tr>
+      <w:tr>
+        <w:tc>
+          <w:tcPr>
+            <w:tcW w:w="9350" w:type="dxa"/>
+          </w:tcPr>
+          <w:p>
+            <w:r>
+              <w:t xml:space="preserve">     0    42</w:t>
+            </w:r>
+          </w:p>
+        </w:tc>
+      </w:tr>
+      <w:tr>
+        <w:tc>
+          <w:tcPr>
+            <w:tcW w:w="9350" w:type="dxa"/>
+          </w:tcPr>
+          <w:p>
+            <w:r>
+              <w:t xml:space="preserve">     0    41</w:t>
+            </w:r>
+          </w:p>
+        </w:tc>
+      </w:tr>
+      <w:tr>
+        <w:tc>
+          <w:tcPr>
+            <w:tcW w:w="9350" w:type="dxa"/>
+          </w:tcPr>
+          <w:p>
+            <w:r>
+              <w:t xml:space="preserve">     0    40</w:t>
+            </w:r>
+          </w:p>
+        </w:tc>
+      </w:tr>
+      <w:tr>
+        <w:tc>
+          <w:tcPr>
+            <w:tcW w:w="9350" w:type="dxa"/>
+          </w:tcPr>
+          <w:p>
+            <w:r>
+              <w:t xml:space="preserve">     0    39</w:t>
+            </w:r>
+          </w:p>
+        </w:tc>
+      </w:tr>
+      <w:tr>
+        <w:tc>
+          <w:tcPr>
+            <w:tcW w:w="9350" w:type="dxa"/>
+          </w:tcPr>
+          <w:p>
+            <w:r>
+              <w:t xml:space="preserve">     0    38</w:t>
+            </w:r>
+          </w:p>
+        </w:tc>
+      </w:tr>
+      <w:tr>
+        <w:tc>
+          <w:tcPr>
+            <w:tcW w:w="9350" w:type="dxa"/>
+          </w:tcPr>
+          <w:p>
+            <w:r>
+              <w:t xml:space="preserve">     0    37</w:t>
+            </w:r>
+          </w:p>
+        </w:tc>
+      </w:tr>
+      <w:tr>
+        <w:tc>
+          <w:tcPr>
+            <w:tcW w:w="9350" w:type="dxa"/>
+          </w:tcPr>
+          <w:p>
+            <w:r>
+              <w:t xml:space="preserve">     0    36</w:t>
+            </w:r>
+          </w:p>
+        </w:tc>
+      </w:tr>
+      <w:tr>
+        <w:tc>
+          <w:tcPr>
+            <w:tcW w:w="9350" w:type="dxa"/>
+          </w:tcPr>
+          <w:p>
+            <w:r>
+              <w:t xml:space="preserve">     0    35</w:t>
+            </w:r>
+          </w:p>
+        </w:tc>
+      </w:tr>
+      <w:tr>
+        <w:tc>
+          <w:tcPr>
+            <w:tcW w:w="9350" w:type="dxa"/>
+          </w:tcPr>
+          <w:p>
+            <w:r>
+              <w:t xml:space="preserve">     0    34</w:t>
+            </w:r>
+          </w:p>
+        </w:tc>
+      </w:tr>
+    </w:tbl>
+    <w:p/>
+    <w:p>
+      <w:r>
+        <w:lastRenderedPageBreak/>
+        <w:t>Query 15, business</w:t>
+      </w:r>
+      <w:r>
+        <w:t xml:space="preserve"> growth</w:t>
+      </w:r>
+    </w:p>
+    <w:tbl>
+      <w:tblPr>
+        <w:tblStyle w:val="TableGrid"/>
+        <w:tblW w:w="0" w:type="auto"/>
+        <w:tblLook w:val="04A0" w:firstRow="1" w:lastRow="0" w:firstColumn="1" w:lastColumn="0" w:noHBand="0" w:noVBand="1"/>
+      </w:tblPr>
+      <w:tblGrid>
+        <w:gridCol w:w="9350"/>
+      </w:tblGrid>
+      <w:tr>
+        <w:tc>
+          <w:tcPr>
+            <w:tcW w:w="9350" w:type="dxa"/>
+          </w:tcPr>
+          <w:p>
+            <w:r>
+              <w:t xml:space="preserve">      0    43</w:t>
+            </w:r>
+          </w:p>
+        </w:tc>
+      </w:tr>
+      <w:tr>
+        <w:tc>
+          <w:tcPr>
+            <w:tcW w:w="9350" w:type="dxa"/>
+          </w:tcPr>
+          <w:p>
+            <w:r>
+              <w:t xml:space="preserve">     0    42</w:t>
+            </w:r>
+          </w:p>
+        </w:tc>
+      </w:tr>
+      <w:tr>
+        <w:tc>
+          <w:tcPr>
+            <w:tcW w:w="9350" w:type="dxa"/>
+          </w:tcPr>
+          <w:p>
+            <w:r>
+              <w:t xml:space="preserve">     0    41</w:t>
+            </w:r>
+          </w:p>
+        </w:tc>
+      </w:tr>
+      <w:tr>
+        <w:tc>
+          <w:tcPr>
+            <w:tcW w:w="9350" w:type="dxa"/>
+          </w:tcPr>
+          <w:p>
+            <w:r>
+              <w:t xml:space="preserve">     0    40</w:t>
+            </w:r>
+          </w:p>
+        </w:tc>
+      </w:tr>
+      <w:tr>
+        <w:tc>
+          <w:tcPr>
+            <w:tcW w:w="9350" w:type="dxa"/>
+          </w:tcPr>
+          <w:p>
+            <w:r>
+              <w:t xml:space="preserve">     0    39</w:t>
+            </w:r>
+          </w:p>
+        </w:tc>
+      </w:tr>
+      <w:tr>
+        <w:tc>
+          <w:tcPr>
+            <w:tcW w:w="9350" w:type="dxa"/>
+          </w:tcPr>
+          <w:p>
+            <w:r>
+              <w:t xml:space="preserve">     0    38</w:t>
+            </w:r>
+          </w:p>
+        </w:tc>
+      </w:tr>
+      <w:tr>
+        <w:tc>
+          <w:tcPr>
+            <w:tcW w:w="9350" w:type="dxa"/>
+          </w:tcPr>
+          <w:p>
+            <w:r>
+              <w:t xml:space="preserve">     0    37</w:t>
+            </w:r>
+          </w:p>
+        </w:tc>
+      </w:tr>
+      <w:tr>
+        <w:tc>
+          <w:tcPr>
+            <w:tcW w:w="9350" w:type="dxa"/>
+          </w:tcPr>
+          <w:p>
+            <w:r>
+              <w:t xml:space="preserve">     0    36</w:t>
+            </w:r>
+          </w:p>
+        </w:tc>
+      </w:tr>
+      <w:tr>
+        <w:tc>
+          <w:tcPr>
+            <w:tcW w:w="9350" w:type="dxa"/>
+          </w:tcPr>
+          <w:p>
+            <w:r>
+              <w:t xml:space="preserve">     0    35</w:t>
+            </w:r>
+          </w:p>
+        </w:tc>
+      </w:tr>
+      <w:tr>
+        <w:tc>
+          <w:tcPr>
+            <w:tcW w:w="9350" w:type="dxa"/>
+          </w:tcPr>
+          <w:p>
+            <w:r>
+              <w:t xml:space="preserve">     0    34</w:t>
+            </w:r>
+          </w:p>
+        </w:tc>
+      </w:tr>
+    </w:tbl>
+    <w:p/>
+    <w:p>
+      <w:r>
+        <w:t>Query 16, economy</w:t>
+      </w:r>
+    </w:p>
+    <w:tbl>
+      <w:tblPr>
+        <w:tblStyle w:val="TableGrid"/>
+        <w:tblW w:w="0" w:type="auto"/>
+        <w:tblLook w:val="04A0" w:firstRow="1" w:lastRow="0" w:firstColumn="1" w:lastColumn="0" w:noHBand="0" w:noVBand="1"/>
+      </w:tblPr>
+      <w:tblGrid>
+        <w:gridCol w:w="9350"/>
+      </w:tblGrid>
+      <w:tr>
+        <w:tc>
+          <w:tcPr>
+            <w:tcW w:w="9350" w:type="dxa"/>
+          </w:tcPr>
+          <w:p>
+            <w:r>
+              <w:t xml:space="preserve">      0    43</w:t>
+            </w:r>
+          </w:p>
+        </w:tc>
+      </w:tr>
+      <w:tr>
+        <w:tc>
+          <w:tcPr>
+            <w:tcW w:w="9350" w:type="dxa"/>
+          </w:tcPr>
+          <w:p>
+            <w:r>
+              <w:t xml:space="preserve">     0    42</w:t>
+            </w:r>
+          </w:p>
+        </w:tc>
+      </w:tr>
+      <w:tr>
+        <w:tc>
+          <w:tcPr>
+            <w:tcW w:w="9350" w:type="dxa"/>
+          </w:tcPr>
+          <w:p>
+            <w:r>
+              <w:t xml:space="preserve">     0    41</w:t>
+            </w:r>
+          </w:p>
+        </w:tc>
+      </w:tr>
+      <w:tr>
+        <w:tc>
+          <w:tcPr>
+            <w:tcW w:w="9350" w:type="dxa"/>
+          </w:tcPr>
+          <w:p>
+            <w:r>
+              <w:t xml:space="preserve">     0    40</w:t>
+            </w:r>
+          </w:p>
+        </w:tc>
+      </w:tr>
+      <w:tr>
+        <w:tc>
+          <w:tcPr>
+            <w:tcW w:w="9350" w:type="dxa"/>
+          </w:tcPr>
+          <w:p>
+            <w:r>
+              <w:t xml:space="preserve">     0    39</w:t>
+            </w:r>
+          </w:p>
+        </w:tc>
+      </w:tr>
+      <w:tr>
+        <w:tc>
+          <w:tcPr>
+            <w:tcW w:w="9350" w:type="dxa"/>
+          </w:tcPr>
+          <w:p>
+            <w:r>
+              <w:t xml:space="preserve">     0    38</w:t>
+            </w:r>
+          </w:p>
+        </w:tc>
+      </w:tr>
+      <w:tr>
+        <w:tc>
+          <w:tcPr>
+            <w:tcW w:w="9350" w:type="dxa"/>
+          </w:tcPr>
+          <w:p>
+            <w:r>
+              <w:t xml:space="preserve">     0    37</w:t>
+            </w:r>
+          </w:p>
+        </w:tc>
+      </w:tr>
+      <w:tr>
+        <w:tc>
+          <w:tcPr>
+            <w:tcW w:w="9350" w:type="dxa"/>
+          </w:tcPr>
+          <w:p>
+            <w:r>
+              <w:t xml:space="preserve">     0    36</w:t>
+            </w:r>
+          </w:p>
+        </w:tc>
+      </w:tr>
+      <w:tr>
+        <w:tc>
+          <w:tcPr>
+            <w:tcW w:w="9350" w:type="dxa"/>
+          </w:tcPr>
+          <w:p>
+            <w:r>
+              <w:t xml:space="preserve">     0    35</w:t>
+            </w:r>
+          </w:p>
+        </w:tc>
+      </w:tr>
+      <w:tr>
+        <w:tc>
+          <w:tcPr>
+            <w:tcW w:w="9350" w:type="dxa"/>
+          </w:tcPr>
+          <w:p>
+            <w:r>
+              <w:t xml:space="preserve">     0    34</w:t>
+            </w:r>
+          </w:p>
+        </w:tc>
+      </w:tr>
+    </w:tbl>
+    <w:p/>
+    <w:p>
+      <w:r>
+        <w:t>Query 17, abolish</w:t>
+      </w:r>
+      <w:r>
+        <w:t xml:space="preserve"> slavery</w:t>
+      </w:r>
+    </w:p>
+    <w:p>
+      <w:r>
+        <w:t xml:space="preserve">    </w:t>
+      </w:r>
+    </w:p>
+    <w:tbl>
+      <w:tblPr>
+        <w:tblStyle w:val="TableGrid"/>
+        <w:tblW w:w="0" w:type="auto"/>
+        <w:tblLook w:val="04A0" w:firstRow="1" w:lastRow="0" w:firstColumn="1" w:lastColumn="0" w:noHBand="0" w:noVBand="1"/>
+      </w:tblPr>
+      <w:tblGrid>
+        <w:gridCol w:w="9350"/>
+      </w:tblGrid>
+      <w:tr>
+        <w:tc>
+          <w:tcPr>
+            <w:tcW w:w="9350" w:type="dxa"/>
+          </w:tcPr>
+          <w:p>
+            <w:r>
+              <w:t xml:space="preserve">  0    43</w:t>
+            </w:r>
+          </w:p>
+        </w:tc>
+      </w:tr>
+      <w:tr>
+        <w:tc>
+          <w:tcPr>
+            <w:tcW w:w="9350" w:type="dxa"/>
+          </w:tcPr>
+          <w:p>
+            <w:r>
+              <w:t xml:space="preserve">     0    42</w:t>
+            </w:r>
+          </w:p>
+        </w:tc>
+      </w:tr>
+      <w:tr>
+        <w:tc>
+          <w:tcPr>
+            <w:tcW w:w="9350" w:type="dxa"/>
+          </w:tcPr>
+          <w:p>
+            <w:r>
+              <w:t xml:space="preserve">     0    41</w:t>
+            </w:r>
+          </w:p>
+        </w:tc>
+      </w:tr>
+      <w:tr>
+        <w:tc>
+          <w:tcPr>
+            <w:tcW w:w="9350" w:type="dxa"/>
+          </w:tcPr>
+          <w:p>
+            <w:r>
+              <w:t xml:space="preserve">     0    40</w:t>
+            </w:r>
+          </w:p>
+        </w:tc>
+      </w:tr>
+      <w:tr>
+        <w:tc>
+          <w:tcPr>
+            <w:tcW w:w="9350" w:type="dxa"/>
+          </w:tcPr>
+          <w:p>
+            <w:r>
+              <w:t xml:space="preserve">     0    39</w:t>
+            </w:r>
+          </w:p>
+        </w:tc>
+      </w:tr>
+      <w:tr>
+        <w:tc>
+          <w:tcPr>
+            <w:tcW w:w="9350" w:type="dxa"/>
+          </w:tcPr>
+          <w:p>
+            <w:r>
+              <w:t xml:space="preserve">     0    38</w:t>
+            </w:r>
+          </w:p>
+        </w:tc>
+      </w:tr>
+      <w:tr>
+        <w:tc>
+          <w:tcPr>
+            <w:tcW w:w="9350" w:type="dxa"/>
+          </w:tcPr>
+          <w:p>
+            <w:r>
+              <w:t xml:space="preserve">     0    37</w:t>
+            </w:r>
+          </w:p>
+        </w:tc>
+      </w:tr>
+      <w:tr>
+        <w:tc>
+          <w:tcPr>
+            <w:tcW w:w="9350" w:type="dxa"/>
+          </w:tcPr>
+          <w:p>
+            <w:r>
+              <w:t xml:space="preserve">     0    36</w:t>
+            </w:r>
+          </w:p>
+        </w:tc>
+      </w:tr>
+      <w:tr>
+        <w:tc>
+          <w:tcPr>
+            <w:tcW w:w="9350" w:type="dxa"/>
+          </w:tcPr>
+          <w:p>
+            <w:r>
+              <w:t xml:space="preserve">     0    35</w:t>
+            </w:r>
+          </w:p>
+        </w:tc>
+      </w:tr>
+      <w:tr>
+        <w:tc>
+          <w:tcPr>
+            <w:tcW w:w="9350" w:type="dxa"/>
+          </w:tcPr>
+          <w:p>
+            <w:r>
+              <w:t xml:space="preserve">     0    34</w:t>
+            </w:r>
+          </w:p>
+        </w:tc>
+      </w:tr>
+    </w:tbl>
     <w:p>
       <w:pPr>
         <w:pStyle w:val="Title"/>
@@ -4345,6 +6830,7 @@
         <w:pStyle w:val="Title"/>
       </w:pPr>
       <w:r>
+        <w:lastRenderedPageBreak/>
         <w:t>Passage term matching</w:t>
       </w:r>
     </w:p>
@@ -4375,7 +6861,6 @@
         <w:rPr>
           <w:u w:val="single"/>
         </w:rPr>
-        <w:lastRenderedPageBreak/>
         <w:t>Query 1</w:t>
       </w:r>
     </w:p>
@@ -5038,6 +7523,7 @@
           </w:tcPr>
           <w:p>
             <w:r>
+              <w:lastRenderedPageBreak/>
               <w:t>-1806006467323.23</w:t>
             </w:r>
           </w:p>
@@ -5326,7 +7812,6 @@
           </w:tcPr>
           <w:p>
             <w:r>
-              <w:lastRenderedPageBreak/>
               <w:t>15.7741275517990</w:t>
             </w:r>
           </w:p>
@@ -5950,6 +8435,7 @@
           </w:tcPr>
           <w:p>
             <w:r>
+              <w:lastRenderedPageBreak/>
               <w:t>99.2716624731154</w:t>
             </w:r>
           </w:p>
@@ -6238,84 +8724,1350 @@
           </w:tcPr>
           <w:p>
             <w:r>
+              <w:t>41.7603098606995</w:t>
+            </w:r>
+          </w:p>
+        </w:tc>
+        <w:tc>
+          <w:tcPr>
+            <w:tcW w:w="4675" w:type="dxa"/>
+          </w:tcPr>
+          <w:p>
+            <w:r>
+              <w:t>23</w:t>
+            </w:r>
+          </w:p>
+        </w:tc>
+      </w:tr>
+      <w:tr>
+        <w:tc>
+          <w:tcPr>
+            <w:tcW w:w="4675" w:type="dxa"/>
+          </w:tcPr>
+          <w:p>
+            <w:r>
+              <w:t>41.7603098606995</w:t>
+            </w:r>
+          </w:p>
+        </w:tc>
+        <w:tc>
+          <w:tcPr>
+            <w:tcW w:w="4675" w:type="dxa"/>
+          </w:tcPr>
+          <w:p>
+            <w:r>
+              <w:t>22</w:t>
+            </w:r>
+          </w:p>
+        </w:tc>
+      </w:tr>
+      <w:tr>
+        <w:tc>
+          <w:tcPr>
+            <w:tcW w:w="4675" w:type="dxa"/>
+          </w:tcPr>
+          <w:p>
+            <w:r>
+              <w:t>41.7603098606995</w:t>
+            </w:r>
+          </w:p>
+        </w:tc>
+        <w:tc>
+          <w:tcPr>
+            <w:tcW w:w="4675" w:type="dxa"/>
+          </w:tcPr>
+          <w:p>
+            <w:r>
+              <w:t>21</w:t>
+            </w:r>
+          </w:p>
+        </w:tc>
+      </w:tr>
+      <w:tr>
+        <w:tc>
+          <w:tcPr>
+            <w:tcW w:w="4675" w:type="dxa"/>
+          </w:tcPr>
+          <w:p>
+            <w:r>
+              <w:t>41.7603098606995</w:t>
+            </w:r>
+          </w:p>
+        </w:tc>
+        <w:tc>
+          <w:tcPr>
+            <w:tcW w:w="4675" w:type="dxa"/>
+          </w:tcPr>
+          <w:p>
+            <w:r>
+              <w:t>20</w:t>
+            </w:r>
+          </w:p>
+        </w:tc>
+      </w:tr>
+    </w:tbl>
+    <w:p/>
+    <w:p>
+      <w:r>
+        <w:t>Query 9, USA</w:t>
+      </w:r>
+    </w:p>
+    <w:p>
+      <w:r>
+        <w:t xml:space="preserve">      </w:t>
+      </w:r>
+    </w:p>
+    <w:tbl>
+      <w:tblPr>
+        <w:tblStyle w:val="TableGrid"/>
+        <w:tblW w:w="0" w:type="auto"/>
+        <w:tblLook w:val="04A0" w:firstRow="1" w:lastRow="0" w:firstColumn="1" w:lastColumn="0" w:noHBand="0" w:noVBand="1"/>
+      </w:tblPr>
+      <w:tblGrid>
+        <w:gridCol w:w="9350"/>
+      </w:tblGrid>
+      <w:tr>
+        <w:tc>
+          <w:tcPr>
+            <w:tcW w:w="9350" w:type="dxa"/>
+          </w:tcPr>
+          <w:p>
+            <w:r>
+              <w:t>0    43</w:t>
+            </w:r>
+          </w:p>
+        </w:tc>
+      </w:tr>
+      <w:tr>
+        <w:tc>
+          <w:tcPr>
+            <w:tcW w:w="9350" w:type="dxa"/>
+          </w:tcPr>
+          <w:p>
+            <w:r>
+              <w:t xml:space="preserve">     0    42</w:t>
+            </w:r>
+          </w:p>
+        </w:tc>
+      </w:tr>
+      <w:tr>
+        <w:tc>
+          <w:tcPr>
+            <w:tcW w:w="9350" w:type="dxa"/>
+          </w:tcPr>
+          <w:p>
+            <w:r>
+              <w:t xml:space="preserve">     0    41</w:t>
+            </w:r>
+          </w:p>
+        </w:tc>
+      </w:tr>
+      <w:tr>
+        <w:tc>
+          <w:tcPr>
+            <w:tcW w:w="9350" w:type="dxa"/>
+          </w:tcPr>
+          <w:p>
+            <w:r>
+              <w:t xml:space="preserve">     0    40</w:t>
+            </w:r>
+          </w:p>
+        </w:tc>
+      </w:tr>
+      <w:tr>
+        <w:tc>
+          <w:tcPr>
+            <w:tcW w:w="9350" w:type="dxa"/>
+          </w:tcPr>
+          <w:p>
+            <w:r>
+              <w:t xml:space="preserve">     0    39</w:t>
+            </w:r>
+          </w:p>
+        </w:tc>
+      </w:tr>
+      <w:tr>
+        <w:tc>
+          <w:tcPr>
+            <w:tcW w:w="9350" w:type="dxa"/>
+          </w:tcPr>
+          <w:p>
+            <w:r>
+              <w:t xml:space="preserve">     0    38</w:t>
+            </w:r>
+          </w:p>
+        </w:tc>
+      </w:tr>
+      <w:tr>
+        <w:tc>
+          <w:tcPr>
+            <w:tcW w:w="9350" w:type="dxa"/>
+          </w:tcPr>
+          <w:p>
+            <w:r>
+              <w:t xml:space="preserve">     0    37</w:t>
+            </w:r>
+          </w:p>
+        </w:tc>
+      </w:tr>
+      <w:tr>
+        <w:tc>
+          <w:tcPr>
+            <w:tcW w:w="9350" w:type="dxa"/>
+          </w:tcPr>
+          <w:p>
+            <w:r>
+              <w:t xml:space="preserve">     0    36</w:t>
+            </w:r>
+          </w:p>
+        </w:tc>
+      </w:tr>
+      <w:tr>
+        <w:tc>
+          <w:tcPr>
+            <w:tcW w:w="9350" w:type="dxa"/>
+          </w:tcPr>
+          <w:p>
+            <w:r>
+              <w:t xml:space="preserve">     0    35</w:t>
+            </w:r>
+          </w:p>
+        </w:tc>
+      </w:tr>
+      <w:tr>
+        <w:tc>
+          <w:tcPr>
+            <w:tcW w:w="9350" w:type="dxa"/>
+          </w:tcPr>
+          <w:p>
+            <w:r>
+              <w:t xml:space="preserve">     0    34</w:t>
+            </w:r>
+          </w:p>
+        </w:tc>
+      </w:tr>
+    </w:tbl>
+    <w:p/>
+    <w:p>
+      <w:r>
+        <w:t>Query 10, good</w:t>
+      </w:r>
+      <w:r>
+        <w:t xml:space="preserve"> president</w:t>
+      </w:r>
+    </w:p>
+    <w:tbl>
+      <w:tblPr>
+        <w:tblStyle w:val="TableGrid"/>
+        <w:tblW w:w="0" w:type="auto"/>
+        <w:tblLook w:val="04A0" w:firstRow="1" w:lastRow="0" w:firstColumn="1" w:lastColumn="0" w:noHBand="0" w:noVBand="1"/>
+      </w:tblPr>
+      <w:tblGrid>
+        <w:gridCol w:w="9350"/>
+      </w:tblGrid>
+      <w:tr>
+        <w:tc>
+          <w:tcPr>
+            <w:tcW w:w="9350" w:type="dxa"/>
+          </w:tcPr>
+          <w:p>
+            <w:r>
+              <w:t xml:space="preserve">    38.1426   40.0000</w:t>
+            </w:r>
+          </w:p>
+        </w:tc>
+      </w:tr>
+      <w:tr>
+        <w:tc>
+          <w:tcPr>
+            <w:tcW w:w="9350" w:type="dxa"/>
+          </w:tcPr>
+          <w:p>
+            <w:r>
+              <w:t xml:space="preserve">   38.1426   38.0000</w:t>
+            </w:r>
+          </w:p>
+        </w:tc>
+      </w:tr>
+      <w:tr>
+        <w:tc>
+          <w:tcPr>
+            <w:tcW w:w="9350" w:type="dxa"/>
+          </w:tcPr>
+          <w:p>
+            <w:r>
+              <w:t xml:space="preserve">   38.1426   35.0000</w:t>
+            </w:r>
+          </w:p>
+        </w:tc>
+      </w:tr>
+      <w:tr>
+        <w:tc>
+          <w:tcPr>
+            <w:tcW w:w="9350" w:type="dxa"/>
+          </w:tcPr>
+          <w:p>
+            <w:r>
+              <w:t xml:space="preserve">   38.1426   28.0000</w:t>
+            </w:r>
+          </w:p>
+        </w:tc>
+      </w:tr>
+      <w:tr>
+        <w:tc>
+          <w:tcPr>
+            <w:tcW w:w="9350" w:type="dxa"/>
+          </w:tcPr>
+          <w:p>
+            <w:r>
+              <w:t xml:space="preserve">   38.1426   22.0000</w:t>
+            </w:r>
+          </w:p>
+        </w:tc>
+      </w:tr>
+      <w:tr>
+        <w:tc>
+          <w:tcPr>
+            <w:tcW w:w="9350" w:type="dxa"/>
+          </w:tcPr>
+          <w:p>
+            <w:r>
+              <w:t xml:space="preserve">   38.1426   13.0000</w:t>
+            </w:r>
+          </w:p>
+        </w:tc>
+      </w:tr>
+      <w:tr>
+        <w:tc>
+          <w:tcPr>
+            <w:tcW w:w="9350" w:type="dxa"/>
+          </w:tcPr>
+          <w:p>
+            <w:r>
+              <w:t xml:space="preserve">   38.1426   12.0000</w:t>
+            </w:r>
+          </w:p>
+        </w:tc>
+      </w:tr>
+      <w:tr>
+        <w:tc>
+          <w:tcPr>
+            <w:tcW w:w="9350" w:type="dxa"/>
+          </w:tcPr>
+          <w:p>
+            <w:r>
+              <w:t xml:space="preserve">   38.1426   10.0000</w:t>
+            </w:r>
+          </w:p>
+        </w:tc>
+      </w:tr>
+      <w:tr>
+        <w:tc>
+          <w:tcPr>
+            <w:tcW w:w="9350" w:type="dxa"/>
+          </w:tcPr>
+          <w:p>
+            <w:r>
+              <w:t xml:space="preserve">   38.1426    1.0000</w:t>
+            </w:r>
+          </w:p>
+        </w:tc>
+      </w:tr>
+      <w:tr>
+        <w:tc>
+          <w:tcPr>
+            <w:tcW w:w="9350" w:type="dxa"/>
+          </w:tcPr>
+          <w:p>
+            <w:r>
+              <w:t xml:space="preserve">   30.8075   43.0000</w:t>
+            </w:r>
+          </w:p>
+        </w:tc>
+      </w:tr>
+    </w:tbl>
+    <w:p/>
+    <w:p>
+      <w:r>
+        <w:t>Query 11, president</w:t>
+      </w:r>
+      <w:r>
+        <w:t xml:space="preserve"> who is good</w:t>
+      </w:r>
+    </w:p>
+    <w:tbl>
+      <w:tblPr>
+        <w:tblStyle w:val="TableGrid"/>
+        <w:tblW w:w="0" w:type="auto"/>
+        <w:tblLook w:val="04A0" w:firstRow="1" w:lastRow="0" w:firstColumn="1" w:lastColumn="0" w:noHBand="0" w:noVBand="1"/>
+      </w:tblPr>
+      <w:tblGrid>
+        <w:gridCol w:w="9350"/>
+      </w:tblGrid>
+      <w:tr>
+        <w:tc>
+          <w:tcPr>
+            <w:tcW w:w="9350" w:type="dxa"/>
+          </w:tcPr>
+          <w:p>
+            <w:r>
+              <w:t xml:space="preserve">    41.3937   22.0000</w:t>
+            </w:r>
+          </w:p>
+        </w:tc>
+      </w:tr>
+      <w:tr>
+        <w:tc>
+          <w:tcPr>
+            <w:tcW w:w="9350" w:type="dxa"/>
+          </w:tcPr>
+          <w:p>
+            <w:r>
+              <w:t xml:space="preserve">   41.3937    1.0000</w:t>
+            </w:r>
+          </w:p>
+        </w:tc>
+      </w:tr>
+      <w:tr>
+        <w:tc>
+          <w:tcPr>
+            <w:tcW w:w="9350" w:type="dxa"/>
+          </w:tcPr>
+          <w:p>
+            <w:r>
+              <w:t xml:space="preserve">   37.2953   41.0000</w:t>
+            </w:r>
+          </w:p>
+        </w:tc>
+      </w:tr>
+      <w:tr>
+        <w:tc>
+          <w:tcPr>
+            <w:tcW w:w="9350" w:type="dxa"/>
+          </w:tcPr>
+          <w:p>
+            <w:r>
+              <w:t xml:space="preserve">   37.2953   23.0000</w:t>
+            </w:r>
+          </w:p>
+        </w:tc>
+      </w:tr>
+      <w:tr>
+        <w:tc>
+          <w:tcPr>
+            <w:tcW w:w="9350" w:type="dxa"/>
+          </w:tcPr>
+          <w:p>
+            <w:r>
+              <w:t xml:space="preserve">   37.2953   21.0000</w:t>
+            </w:r>
+          </w:p>
+        </w:tc>
+      </w:tr>
+      <w:tr>
+        <w:tc>
+          <w:tcPr>
+            <w:tcW w:w="9350" w:type="dxa"/>
+          </w:tcPr>
+          <w:p>
+            <w:r>
+              <w:t xml:space="preserve">   37.2953   20.0000</w:t>
+            </w:r>
+          </w:p>
+        </w:tc>
+      </w:tr>
+      <w:tr>
+        <w:tc>
+          <w:tcPr>
+            <w:tcW w:w="9350" w:type="dxa"/>
+          </w:tcPr>
+          <w:p>
+            <w:r>
+              <w:t xml:space="preserve">   37.2953   16.0000</w:t>
+            </w:r>
+          </w:p>
+        </w:tc>
+      </w:tr>
+      <w:tr>
+        <w:tc>
+          <w:tcPr>
+            <w:tcW w:w="9350" w:type="dxa"/>
+          </w:tcPr>
+          <w:p>
+            <w:r>
+              <w:t xml:space="preserve">   37.2953   14.0000</w:t>
+            </w:r>
+          </w:p>
+        </w:tc>
+      </w:tr>
+      <w:tr>
+        <w:tc>
+          <w:tcPr>
+            <w:tcW w:w="9350" w:type="dxa"/>
+          </w:tcPr>
+          <w:p>
+            <w:r>
+              <w:t xml:space="preserve">   37.2953    7.0000</w:t>
+            </w:r>
+          </w:p>
+        </w:tc>
+      </w:tr>
+      <w:tr>
+        <w:tc>
+          <w:tcPr>
+            <w:tcW w:w="9350" w:type="dxa"/>
+          </w:tcPr>
+          <w:p>
+            <w:r>
+              <w:t xml:space="preserve">   37.2953    6.0000</w:t>
+            </w:r>
+          </w:p>
+        </w:tc>
+      </w:tr>
+    </w:tbl>
+    <w:p/>
+    <w:p>
+      <w:r>
+        <w:t>Query 12, international</w:t>
+      </w:r>
+      <w:r>
+        <w:t xml:space="preserve"> war</w:t>
+      </w:r>
+    </w:p>
+    <w:tbl>
+      <w:tblPr>
+        <w:tblStyle w:val="TableGrid"/>
+        <w:tblW w:w="0" w:type="auto"/>
+        <w:tblLook w:val="04A0" w:firstRow="1" w:lastRow="0" w:firstColumn="1" w:lastColumn="0" w:noHBand="0" w:noVBand="1"/>
+      </w:tblPr>
+      <w:tblGrid>
+        <w:gridCol w:w="9350"/>
+      </w:tblGrid>
+      <w:tr>
+        <w:tc>
+          <w:tcPr>
+            <w:tcW w:w="9350" w:type="dxa"/>
+          </w:tcPr>
+          <w:p>
+            <w:r>
+              <w:t xml:space="preserve">    19.3422   42.0000</w:t>
+            </w:r>
+          </w:p>
+        </w:tc>
+      </w:tr>
+      <w:tr>
+        <w:tc>
+          <w:tcPr>
+            <w:tcW w:w="9350" w:type="dxa"/>
+          </w:tcPr>
+          <w:p>
+            <w:r>
+              <w:t xml:space="preserve">   19.3422   33.0000</w:t>
+            </w:r>
+          </w:p>
+        </w:tc>
+      </w:tr>
+      <w:tr>
+        <w:tc>
+          <w:tcPr>
+            <w:tcW w:w="9350" w:type="dxa"/>
+          </w:tcPr>
+          <w:p>
+            <w:r>
+              <w:t xml:space="preserve">   19.3422   21.0000</w:t>
+            </w:r>
+          </w:p>
+        </w:tc>
+      </w:tr>
+      <w:tr>
+        <w:tc>
+          <w:tcPr>
+            <w:tcW w:w="9350" w:type="dxa"/>
+          </w:tcPr>
+          <w:p>
+            <w:r>
+              <w:t xml:space="preserve">   19.3422   10.0000</w:t>
+            </w:r>
+          </w:p>
+        </w:tc>
+      </w:tr>
+      <w:tr>
+        <w:tc>
+          <w:tcPr>
+            <w:tcW w:w="9350" w:type="dxa"/>
+          </w:tcPr>
+          <w:p>
+            <w:r>
+              <w:t xml:space="preserve">   16.9834   43.0000</w:t>
+            </w:r>
+          </w:p>
+        </w:tc>
+      </w:tr>
+      <w:tr>
+        <w:tc>
+          <w:tcPr>
+            <w:tcW w:w="9350" w:type="dxa"/>
+          </w:tcPr>
+          <w:p>
+            <w:r>
+              <w:t xml:space="preserve">   16.9834   41.0000</w:t>
+            </w:r>
+          </w:p>
+        </w:tc>
+      </w:tr>
+      <w:tr>
+        <w:tc>
+          <w:tcPr>
+            <w:tcW w:w="9350" w:type="dxa"/>
+          </w:tcPr>
+          <w:p>
+            <w:r>
+              <w:t xml:space="preserve">   16.9834   40.0000</w:t>
+            </w:r>
+          </w:p>
+        </w:tc>
+      </w:tr>
+      <w:tr>
+        <w:tc>
+          <w:tcPr>
+            <w:tcW w:w="9350" w:type="dxa"/>
+          </w:tcPr>
+          <w:p>
+            <w:r>
+              <w:t xml:space="preserve">   16.9834   39.0000</w:t>
+            </w:r>
+          </w:p>
+        </w:tc>
+      </w:tr>
+      <w:tr>
+        <w:tc>
+          <w:tcPr>
+            <w:tcW w:w="9350" w:type="dxa"/>
+          </w:tcPr>
+          <w:p>
+            <w:r>
+              <w:t xml:space="preserve">   16.9834   37.0000</w:t>
+            </w:r>
+          </w:p>
+        </w:tc>
+      </w:tr>
+      <w:tr>
+        <w:tc>
+          <w:tcPr>
+            <w:tcW w:w="9350" w:type="dxa"/>
+          </w:tcPr>
+          <w:p>
+            <w:r>
+              <w:t xml:space="preserve">   16.9834   36.0000</w:t>
+            </w:r>
+          </w:p>
+        </w:tc>
+      </w:tr>
+    </w:tbl>
+    <w:p/>
+    <w:p>
+      <w:r>
+        <w:t>Query 13, elected</w:t>
+      </w:r>
+      <w:r>
+        <w:t xml:space="preserve"> 1982</w:t>
+      </w:r>
+    </w:p>
+    <w:p>
+      <w:r>
+        <w:t xml:space="preserve">     </w:t>
+      </w:r>
+    </w:p>
+    <w:tbl>
+      <w:tblPr>
+        <w:tblStyle w:val="TableGrid"/>
+        <w:tblW w:w="0" w:type="auto"/>
+        <w:tblLook w:val="04A0" w:firstRow="1" w:lastRow="0" w:firstColumn="1" w:lastColumn="0" w:noHBand="0" w:noVBand="1"/>
+      </w:tblPr>
+      <w:tblGrid>
+        <w:gridCol w:w="9350"/>
+      </w:tblGrid>
+      <w:tr>
+        <w:tc>
+          <w:tcPr>
+            <w:tcW w:w="9350" w:type="dxa"/>
+          </w:tcPr>
+          <w:p>
+            <w:r>
+              <w:t>7.3378   40.0000</w:t>
+            </w:r>
+          </w:p>
+        </w:tc>
+      </w:tr>
+      <w:tr>
+        <w:tc>
+          <w:tcPr>
+            <w:tcW w:w="9350" w:type="dxa"/>
+          </w:tcPr>
+          <w:p>
+            <w:r>
+              <w:t xml:space="preserve">    7.3378   38.0000</w:t>
+            </w:r>
+          </w:p>
+        </w:tc>
+      </w:tr>
+      <w:tr>
+        <w:tc>
+          <w:tcPr>
+            <w:tcW w:w="9350" w:type="dxa"/>
+          </w:tcPr>
+          <w:p>
+            <w:r>
+              <w:t xml:space="preserve">    7.3378   37.0000</w:t>
+            </w:r>
+          </w:p>
+        </w:tc>
+      </w:tr>
+      <w:tr>
+        <w:tc>
+          <w:tcPr>
+            <w:tcW w:w="9350" w:type="dxa"/>
+          </w:tcPr>
+          <w:p>
+            <w:r>
+              <w:t xml:space="preserve">    7.3378   34.0000</w:t>
+            </w:r>
+          </w:p>
+        </w:tc>
+      </w:tr>
+      <w:tr>
+        <w:tc>
+          <w:tcPr>
+            <w:tcW w:w="9350" w:type="dxa"/>
+          </w:tcPr>
+          <w:p>
+            <w:r>
+              <w:t xml:space="preserve">    7.3378   33.0000</w:t>
+            </w:r>
+          </w:p>
+        </w:tc>
+      </w:tr>
+      <w:tr>
+        <w:tc>
+          <w:tcPr>
+            <w:tcW w:w="9350" w:type="dxa"/>
+          </w:tcPr>
+          <w:p>
+            <w:r>
+              <w:t xml:space="preserve">    7.3378   32.0000</w:t>
+            </w:r>
+          </w:p>
+        </w:tc>
+      </w:tr>
+      <w:tr>
+        <w:tc>
+          <w:tcPr>
+            <w:tcW w:w="9350" w:type="dxa"/>
+          </w:tcPr>
+          <w:p>
+            <w:r>
+              <w:t xml:space="preserve">    7.3378   31.0000</w:t>
+            </w:r>
+          </w:p>
+        </w:tc>
+      </w:tr>
+      <w:tr>
+        <w:tc>
+          <w:tcPr>
+            <w:tcW w:w="9350" w:type="dxa"/>
+          </w:tcPr>
+          <w:p>
+            <w:r>
+              <w:t xml:space="preserve">    7.3378   30.0000</w:t>
+            </w:r>
+          </w:p>
+        </w:tc>
+      </w:tr>
+      <w:tr>
+        <w:tc>
+          <w:tcPr>
+            <w:tcW w:w="9350" w:type="dxa"/>
+          </w:tcPr>
+          <w:p>
+            <w:r>
+              <w:t xml:space="preserve">    7.3378   29.0000</w:t>
+            </w:r>
+          </w:p>
+        </w:tc>
+      </w:tr>
+      <w:tr>
+        <w:tc>
+          <w:tcPr>
+            <w:tcW w:w="9350" w:type="dxa"/>
+          </w:tcPr>
+          <w:p>
+            <w:r>
+              <w:t xml:space="preserve">    7.3378   28.0000</w:t>
+            </w:r>
+          </w:p>
+        </w:tc>
+      </w:tr>
+    </w:tbl>
+    <w:p/>
+    <w:p/>
+    <w:p>
+      <w:r>
+        <w:t>Query 14, election</w:t>
+      </w:r>
+      <w:r>
+        <w:t xml:space="preserve"> 1982</w:t>
+      </w:r>
+    </w:p>
+    <w:tbl>
+      <w:tblPr>
+        <w:tblStyle w:val="TableGrid"/>
+        <w:tblW w:w="0" w:type="auto"/>
+        <w:tblLook w:val="04A0" w:firstRow="1" w:lastRow="0" w:firstColumn="1" w:lastColumn="0" w:noHBand="0" w:noVBand="1"/>
+      </w:tblPr>
+      <w:tblGrid>
+        <w:gridCol w:w="9350"/>
+      </w:tblGrid>
+      <w:tr>
+        <w:tc>
+          <w:tcPr>
+            <w:tcW w:w="9350" w:type="dxa"/>
+          </w:tcPr>
+          <w:p>
+            <w:r>
               <w:lastRenderedPageBreak/>
-              <w:t>41.7603098606995</w:t>
-            </w:r>
-          </w:p>
-        </w:tc>
-        <w:tc>
-          <w:tcPr>
-            <w:tcW w:w="4675" w:type="dxa"/>
-          </w:tcPr>
-          <w:p>
-            <w:r>
-              <w:t>23</w:t>
-            </w:r>
-          </w:p>
-        </w:tc>
-      </w:tr>
-      <w:tr>
-        <w:tc>
-          <w:tcPr>
-            <w:tcW w:w="4675" w:type="dxa"/>
-          </w:tcPr>
-          <w:p>
-            <w:r>
-              <w:t>41.7603098606995</w:t>
-            </w:r>
-          </w:p>
-        </w:tc>
-        <w:tc>
-          <w:tcPr>
-            <w:tcW w:w="4675" w:type="dxa"/>
-          </w:tcPr>
-          <w:p>
-            <w:r>
-              <w:t>22</w:t>
-            </w:r>
-          </w:p>
-        </w:tc>
-      </w:tr>
-      <w:tr>
-        <w:tc>
-          <w:tcPr>
-            <w:tcW w:w="4675" w:type="dxa"/>
-          </w:tcPr>
-          <w:p>
-            <w:r>
-              <w:t>41.7603098606995</w:t>
-            </w:r>
-          </w:p>
-        </w:tc>
-        <w:tc>
-          <w:tcPr>
-            <w:tcW w:w="4675" w:type="dxa"/>
-          </w:tcPr>
-          <w:p>
-            <w:r>
-              <w:t>21</w:t>
-            </w:r>
-          </w:p>
-        </w:tc>
-      </w:tr>
-      <w:tr>
-        <w:tc>
-          <w:tcPr>
-            <w:tcW w:w="4675" w:type="dxa"/>
-          </w:tcPr>
-          <w:p>
-            <w:r>
-              <w:t>41.7603098606995</w:t>
-            </w:r>
-          </w:p>
-        </w:tc>
-        <w:tc>
-          <w:tcPr>
-            <w:tcW w:w="4675" w:type="dxa"/>
-          </w:tcPr>
-          <w:p>
-            <w:r>
-              <w:t>20</w:t>
+              <w:t xml:space="preserve">     4.1973   43.0000</w:t>
+            </w:r>
+          </w:p>
+        </w:tc>
+      </w:tr>
+      <w:tr>
+        <w:tc>
+          <w:tcPr>
+            <w:tcW w:w="9350" w:type="dxa"/>
+          </w:tcPr>
+          <w:p>
+            <w:r>
+              <w:t xml:space="preserve">    4.1973   42.0000</w:t>
+            </w:r>
+          </w:p>
+        </w:tc>
+      </w:tr>
+      <w:tr>
+        <w:tc>
+          <w:tcPr>
+            <w:tcW w:w="9350" w:type="dxa"/>
+          </w:tcPr>
+          <w:p>
+            <w:r>
+              <w:t xml:space="preserve">    4.1973   41.0000</w:t>
+            </w:r>
+          </w:p>
+        </w:tc>
+      </w:tr>
+      <w:tr>
+        <w:tc>
+          <w:tcPr>
+            <w:tcW w:w="9350" w:type="dxa"/>
+          </w:tcPr>
+          <w:p>
+            <w:r>
+              <w:t xml:space="preserve">    4.1973   38.0000</w:t>
+            </w:r>
+          </w:p>
+        </w:tc>
+      </w:tr>
+      <w:tr>
+        <w:tc>
+          <w:tcPr>
+            <w:tcW w:w="9350" w:type="dxa"/>
+          </w:tcPr>
+          <w:p>
+            <w:r>
+              <w:t xml:space="preserve">    4.1973   36.0000</w:t>
+            </w:r>
+          </w:p>
+        </w:tc>
+      </w:tr>
+      <w:tr>
+        <w:tc>
+          <w:tcPr>
+            <w:tcW w:w="9350" w:type="dxa"/>
+          </w:tcPr>
+          <w:p>
+            <w:r>
+              <w:t xml:space="preserve">    4.1973   34.0000</w:t>
+            </w:r>
+          </w:p>
+        </w:tc>
+      </w:tr>
+      <w:tr>
+        <w:tc>
+          <w:tcPr>
+            <w:tcW w:w="9350" w:type="dxa"/>
+          </w:tcPr>
+          <w:p>
+            <w:r>
+              <w:t xml:space="preserve">    4.1973   32.0000</w:t>
+            </w:r>
+          </w:p>
+        </w:tc>
+      </w:tr>
+      <w:tr>
+        <w:tc>
+          <w:tcPr>
+            <w:tcW w:w="9350" w:type="dxa"/>
+          </w:tcPr>
+          <w:p>
+            <w:r>
+              <w:t xml:space="preserve">    4.1973   28.0000</w:t>
+            </w:r>
+          </w:p>
+        </w:tc>
+      </w:tr>
+      <w:tr>
+        <w:tc>
+          <w:tcPr>
+            <w:tcW w:w="9350" w:type="dxa"/>
+          </w:tcPr>
+          <w:p>
+            <w:r>
+              <w:t xml:space="preserve">    4.1973   27.0000</w:t>
+            </w:r>
+          </w:p>
+        </w:tc>
+      </w:tr>
+      <w:tr>
+        <w:tc>
+          <w:tcPr>
+            <w:tcW w:w="9350" w:type="dxa"/>
+          </w:tcPr>
+          <w:p>
+            <w:r>
+              <w:t xml:space="preserve">    4.1973   25.0000</w:t>
+            </w:r>
+          </w:p>
+        </w:tc>
+      </w:tr>
+      <w:tr>
+        <w:tc>
+          <w:tcPr>
+            <w:tcW w:w="9350" w:type="dxa"/>
+          </w:tcPr>
+          <w:p/>
+        </w:tc>
+      </w:tr>
+    </w:tbl>
+    <w:p>
+      <w:r>
+        <w:t>Query 15, business</w:t>
+      </w:r>
+      <w:r>
+        <w:t xml:space="preserve"> growth</w:t>
+      </w:r>
+    </w:p>
+    <w:tbl>
+      <w:tblPr>
+        <w:tblStyle w:val="TableGrid"/>
+        <w:tblW w:w="0" w:type="auto"/>
+        <w:tblLook w:val="04A0" w:firstRow="1" w:lastRow="0" w:firstColumn="1" w:lastColumn="0" w:noHBand="0" w:noVBand="1"/>
+      </w:tblPr>
+      <w:tblGrid>
+        <w:gridCol w:w="9350"/>
+      </w:tblGrid>
+      <w:tr>
+        <w:tc>
+          <w:tcPr>
+            <w:tcW w:w="9350" w:type="dxa"/>
+          </w:tcPr>
+          <w:p>
+            <w:r>
+              <w:t xml:space="preserve">     2.8141   42.0000</w:t>
+            </w:r>
+          </w:p>
+        </w:tc>
+      </w:tr>
+      <w:tr>
+        <w:tc>
+          <w:tcPr>
+            <w:tcW w:w="9350" w:type="dxa"/>
+          </w:tcPr>
+          <w:p>
+            <w:r>
+              <w:t xml:space="preserve">    2.8141   38.0000</w:t>
+            </w:r>
+          </w:p>
+        </w:tc>
+      </w:tr>
+      <w:tr>
+        <w:tc>
+          <w:tcPr>
+            <w:tcW w:w="9350" w:type="dxa"/>
+          </w:tcPr>
+          <w:p>
+            <w:r>
+              <w:t xml:space="preserve">    2.8141   37.0000</w:t>
+            </w:r>
+          </w:p>
+        </w:tc>
+      </w:tr>
+      <w:tr>
+        <w:tc>
+          <w:tcPr>
+            <w:tcW w:w="9350" w:type="dxa"/>
+          </w:tcPr>
+          <w:p>
+            <w:r>
+              <w:t xml:space="preserve">    2.8141   30.0000</w:t>
+            </w:r>
+          </w:p>
+        </w:tc>
+      </w:tr>
+      <w:tr>
+        <w:tc>
+          <w:tcPr>
+            <w:tcW w:w="9350" w:type="dxa"/>
+          </w:tcPr>
+          <w:p>
+            <w:r>
+              <w:t xml:space="preserve">    2.8141   28.0000</w:t>
+            </w:r>
+          </w:p>
+        </w:tc>
+      </w:tr>
+      <w:tr>
+        <w:tc>
+          <w:tcPr>
+            <w:tcW w:w="9350" w:type="dxa"/>
+          </w:tcPr>
+          <w:p>
+            <w:r>
+              <w:t xml:space="preserve">    2.8141   18.0000</w:t>
+            </w:r>
+          </w:p>
+        </w:tc>
+      </w:tr>
+      <w:tr>
+        <w:tc>
+          <w:tcPr>
+            <w:tcW w:w="9350" w:type="dxa"/>
+          </w:tcPr>
+          <w:p>
+            <w:r>
+              <w:t xml:space="preserve">    2.8141   16.0000</w:t>
+            </w:r>
+          </w:p>
+        </w:tc>
+      </w:tr>
+      <w:tr>
+        <w:tc>
+          <w:tcPr>
+            <w:tcW w:w="9350" w:type="dxa"/>
+          </w:tcPr>
+          <w:p>
+            <w:r>
+              <w:t xml:space="preserve">    2.8141   15.0000</w:t>
+            </w:r>
+          </w:p>
+        </w:tc>
+      </w:tr>
+      <w:tr>
+        <w:tc>
+          <w:tcPr>
+            <w:tcW w:w="9350" w:type="dxa"/>
+          </w:tcPr>
+          <w:p>
+            <w:r>
+              <w:t xml:space="preserve">    2.8141   13.0000</w:t>
+            </w:r>
+          </w:p>
+        </w:tc>
+      </w:tr>
+      <w:tr>
+        <w:tc>
+          <w:tcPr>
+            <w:tcW w:w="9350" w:type="dxa"/>
+          </w:tcPr>
+          <w:p>
+            <w:r>
+              <w:t xml:space="preserve">    2.8141   10.0000</w:t>
+            </w:r>
+          </w:p>
+        </w:tc>
+      </w:tr>
+    </w:tbl>
+    <w:p/>
+    <w:p>
+      <w:r>
+        <w:t>Query 16, economy</w:t>
+      </w:r>
+    </w:p>
+    <w:tbl>
+      <w:tblPr>
+        <w:tblStyle w:val="TableGrid"/>
+        <w:tblW w:w="0" w:type="auto"/>
+        <w:tblLook w:val="04A0" w:firstRow="1" w:lastRow="0" w:firstColumn="1" w:lastColumn="0" w:noHBand="0" w:noVBand="1"/>
+      </w:tblPr>
+      <w:tblGrid>
+        <w:gridCol w:w="9350"/>
+      </w:tblGrid>
+      <w:tr>
+        <w:tc>
+          <w:tcPr>
+            <w:tcW w:w="9350" w:type="dxa"/>
+          </w:tcPr>
+          <w:p>
+            <w:r>
+              <w:t xml:space="preserve">     4.1623   41.0000</w:t>
+            </w:r>
+          </w:p>
+        </w:tc>
+      </w:tr>
+      <w:tr>
+        <w:tc>
+          <w:tcPr>
+            <w:tcW w:w="9350" w:type="dxa"/>
+          </w:tcPr>
+          <w:p>
+            <w:r>
+              <w:t xml:space="preserve">    4.1623   30.0000</w:t>
+            </w:r>
+          </w:p>
+        </w:tc>
+      </w:tr>
+      <w:tr>
+        <w:tc>
+          <w:tcPr>
+            <w:tcW w:w="9350" w:type="dxa"/>
+          </w:tcPr>
+          <w:p>
+            <w:r>
+              <w:t xml:space="preserve">    4.1623   18.0000</w:t>
+            </w:r>
+          </w:p>
+        </w:tc>
+      </w:tr>
+      <w:tr>
+        <w:tc>
+          <w:tcPr>
+            <w:tcW w:w="9350" w:type="dxa"/>
+          </w:tcPr>
+          <w:p>
+            <w:r>
+              <w:t xml:space="preserve">    4.1623   15.0000</w:t>
+            </w:r>
+          </w:p>
+        </w:tc>
+      </w:tr>
+      <w:tr>
+        <w:tc>
+          <w:tcPr>
+            <w:tcW w:w="9350" w:type="dxa"/>
+          </w:tcPr>
+          <w:p>
+            <w:r>
+              <w:t xml:space="preserve">    4.1623   12.0000</w:t>
+            </w:r>
+          </w:p>
+        </w:tc>
+      </w:tr>
+      <w:tr>
+        <w:tc>
+          <w:tcPr>
+            <w:tcW w:w="9350" w:type="dxa"/>
+          </w:tcPr>
+          <w:p>
+            <w:r>
+              <w:t xml:space="preserve">    4.1623   10.0000</w:t>
+            </w:r>
+          </w:p>
+        </w:tc>
+      </w:tr>
+      <w:tr>
+        <w:tc>
+          <w:tcPr>
+            <w:tcW w:w="9350" w:type="dxa"/>
+          </w:tcPr>
+          <w:p>
+            <w:r>
+              <w:t xml:space="preserve">    4.1623    7.0000</w:t>
+            </w:r>
+          </w:p>
+        </w:tc>
+      </w:tr>
+      <w:tr>
+        <w:tc>
+          <w:tcPr>
+            <w:tcW w:w="9350" w:type="dxa"/>
+          </w:tcPr>
+          <w:p>
+            <w:r>
+              <w:t xml:space="preserve">         0   43.0000</w:t>
+            </w:r>
+          </w:p>
+        </w:tc>
+      </w:tr>
+      <w:tr>
+        <w:tc>
+          <w:tcPr>
+            <w:tcW w:w="9350" w:type="dxa"/>
+          </w:tcPr>
+          <w:p>
+            <w:r>
+              <w:t xml:space="preserve">         0   42.0000</w:t>
+            </w:r>
+          </w:p>
+        </w:tc>
+      </w:tr>
+      <w:tr>
+        <w:tc>
+          <w:tcPr>
+            <w:tcW w:w="9350" w:type="dxa"/>
+          </w:tcPr>
+          <w:p>
+            <w:r>
+              <w:t xml:space="preserve">         0   40.0000</w:t>
+            </w:r>
+          </w:p>
+        </w:tc>
+      </w:tr>
+    </w:tbl>
+    <w:p/>
+    <w:p>
+      <w:r>
+        <w:t>Query 17, abolish</w:t>
+      </w:r>
+      <w:r>
+        <w:t xml:space="preserve"> slavery</w:t>
+      </w:r>
+      <w:bookmarkStart w:id="0" w:name="_GoBack"/>
+      <w:bookmarkEnd w:id="0"/>
+    </w:p>
+    <w:tbl>
+      <w:tblPr>
+        <w:tblStyle w:val="TableGrid"/>
+        <w:tblW w:w="0" w:type="auto"/>
+        <w:tblLook w:val="04A0" w:firstRow="1" w:lastRow="0" w:firstColumn="1" w:lastColumn="0" w:noHBand="0" w:noVBand="1"/>
+      </w:tblPr>
+      <w:tblGrid>
+        <w:gridCol w:w="9350"/>
+      </w:tblGrid>
+      <w:tr>
+        <w:tc>
+          <w:tcPr>
+            <w:tcW w:w="9350" w:type="dxa"/>
+          </w:tcPr>
+          <w:p>
+            <w:r>
+              <w:t xml:space="preserve">     2.4823   31.0000</w:t>
+            </w:r>
+          </w:p>
+        </w:tc>
+      </w:tr>
+      <w:tr>
+        <w:tc>
+          <w:tcPr>
+            <w:tcW w:w="9350" w:type="dxa"/>
+          </w:tcPr>
+          <w:p>
+            <w:r>
+              <w:t xml:space="preserve">    2.2566   43.0000</w:t>
+            </w:r>
+          </w:p>
+        </w:tc>
+      </w:tr>
+      <w:tr>
+        <w:tc>
+          <w:tcPr>
+            <w:tcW w:w="9350" w:type="dxa"/>
+          </w:tcPr>
+          <w:p>
+            <w:r>
+              <w:t xml:space="preserve">    2.2566   30.0000</w:t>
+            </w:r>
+          </w:p>
+        </w:tc>
+      </w:tr>
+      <w:tr>
+        <w:tc>
+          <w:tcPr>
+            <w:tcW w:w="9350" w:type="dxa"/>
+          </w:tcPr>
+          <w:p>
+            <w:r>
+              <w:t xml:space="preserve">    2.2566   28.0000</w:t>
+            </w:r>
+          </w:p>
+        </w:tc>
+      </w:tr>
+      <w:tr>
+        <w:tc>
+          <w:tcPr>
+            <w:tcW w:w="9350" w:type="dxa"/>
+          </w:tcPr>
+          <w:p>
+            <w:r>
+              <w:t xml:space="preserve">    2.2566   27.0000</w:t>
+            </w:r>
+          </w:p>
+        </w:tc>
+      </w:tr>
+      <w:tr>
+        <w:tc>
+          <w:tcPr>
+            <w:tcW w:w="9350" w:type="dxa"/>
+          </w:tcPr>
+          <w:p>
+            <w:r>
+              <w:t xml:space="preserve">    2.2566   23.0000</w:t>
+            </w:r>
+          </w:p>
+        </w:tc>
+      </w:tr>
+      <w:tr>
+        <w:tc>
+          <w:tcPr>
+            <w:tcW w:w="9350" w:type="dxa"/>
+          </w:tcPr>
+          <w:p>
+            <w:r>
+              <w:t xml:space="preserve">    2.2566   22.0000</w:t>
+            </w:r>
+          </w:p>
+        </w:tc>
+      </w:tr>
+      <w:tr>
+        <w:tc>
+          <w:tcPr>
+            <w:tcW w:w="9350" w:type="dxa"/>
+          </w:tcPr>
+          <w:p>
+            <w:r>
+              <w:lastRenderedPageBreak/>
+              <w:t xml:space="preserve">    2.2566   19.0000</w:t>
+            </w:r>
+          </w:p>
+        </w:tc>
+      </w:tr>
+      <w:tr>
+        <w:tc>
+          <w:tcPr>
+            <w:tcW w:w="9350" w:type="dxa"/>
+          </w:tcPr>
+          <w:p>
+            <w:r>
+              <w:t xml:space="preserve">    2.2566   11.0000</w:t>
+            </w:r>
+          </w:p>
+        </w:tc>
+      </w:tr>
+      <w:tr>
+        <w:tc>
+          <w:tcPr>
+            <w:tcW w:w="9350" w:type="dxa"/>
+          </w:tcPr>
+          <w:p>
+            <w:r>
+              <w:t xml:space="preserve">    2.2566    3.0000</w:t>
             </w:r>
           </w:p>
         </w:tc>
@@ -6412,16 +10164,8 @@
     <w:pPr>
       <w:pStyle w:val="Header"/>
     </w:pPr>
-    <w:proofErr w:type="spellStart"/>
     <w:r>
-      <w:t>Zhihao</w:t>
-    </w:r>
-    <w:proofErr w:type="spellEnd"/>
-    <w:r>
-      <w:t xml:space="preserve"> Li –</w:t>
-    </w:r>
-    <w:r>
-      <w:t xml:space="preserve"> liz3@rose-hulman.edu</w:t>
+      <w:t>Zhihao Li – liz3@rose-hulman.edu</w:t>
     </w:r>
     <w:r>
       <w:tab/>

</xml_diff>

<commit_message>
add documents and their ids and queries.
</commit_message>
<xml_diff>
--- a/IR/Analysis.docx
+++ b/IR/Analysis.docx
@@ -72,12 +72,7 @@
         <w:t>Identifying Implicit Relationships</w:t>
       </w:r>
       <w:r>
-        <w:t>. We used stemming, i.e. reducing words to their word stem, and stop-word removal, i.e. rem</w:t>
-      </w:r>
-      <w:bookmarkStart w:id="0" w:name="_GoBack"/>
-      <w:bookmarkEnd w:id="0"/>
-      <w:r>
-        <w:t>oval of unnecessary words such as “the”, “for”. By doing this, we could reduce our number of n-grams.</w:t>
+        <w:t>. We used stemming, i.e. reducing words to their word stem, and stop-word removal, i.e. removal of unnecessary words such as “the”, “for”. By doing this, we could reduce our number of n-grams.</w:t>
       </w:r>
     </w:p>
     <w:p>
@@ -90,52 +85,12 @@
         <w:rPr>
           <w:u w:val="single"/>
         </w:rPr>
-        <w:t>Query 1 – “</w:t>
-      </w:r>
-      <w:proofErr w:type="spellStart"/>
-      <w:r>
-        <w:rPr>
-          <w:u w:val="single"/>
-        </w:rPr>
-        <w:t>adams</w:t>
-      </w:r>
-      <w:proofErr w:type="spellEnd"/>
-      <w:r>
-        <w:rPr>
-          <w:u w:val="single"/>
-        </w:rPr>
-        <w:t>”</w:t>
+        <w:t>Query 1 – “adams”</w:t>
       </w:r>
     </w:p>
     <w:p>
       <w:r>
-        <w:t>'</w:t>
-      </w:r>
-      <w:proofErr w:type="spellStart"/>
-      <w:proofErr w:type="gramStart"/>
-      <w:r>
-        <w:t>adams</w:t>
-      </w:r>
-      <w:proofErr w:type="spellEnd"/>
-      <w:proofErr w:type="gramEnd"/>
-      <w:r>
-        <w:t>'    'president'    'john'    '</w:t>
-      </w:r>
-      <w:proofErr w:type="spellStart"/>
-      <w:r>
-        <w:t>quincy</w:t>
-      </w:r>
-      <w:proofErr w:type="spellEnd"/>
-      <w:r>
-        <w:t>'    '</w:t>
-      </w:r>
-      <w:proofErr w:type="spellStart"/>
-      <w:r>
-        <w:t>wa</w:t>
-      </w:r>
-      <w:proofErr w:type="spellEnd"/>
-      <w:r>
-        <w:t>'</w:t>
+        <w:t>'adams'    'president'    'john'    'quincy'    'wa'</w:t>
       </w:r>
     </w:p>
     <w:p>
@@ -165,41 +120,7 @@
     </w:p>
     <w:p>
       <w:r>
-        <w:t>'</w:t>
-      </w:r>
-      <w:proofErr w:type="spellStart"/>
-      <w:proofErr w:type="gramStart"/>
-      <w:r>
-        <w:t>lincoln</w:t>
-      </w:r>
-      <w:proofErr w:type="spellEnd"/>
-      <w:proofErr w:type="gramEnd"/>
-      <w:r>
-        <w:t>'    'president'    '</w:t>
-      </w:r>
-      <w:proofErr w:type="spellStart"/>
-      <w:r>
-        <w:t>wa</w:t>
-      </w:r>
-      <w:proofErr w:type="spellEnd"/>
-      <w:r>
-        <w:t>'    '</w:t>
-      </w:r>
-      <w:proofErr w:type="spellStart"/>
-      <w:r>
-        <w:t>lincoln's</w:t>
-      </w:r>
-      <w:proofErr w:type="spellEnd"/>
-      <w:r>
-        <w:t>'    '</w:t>
-      </w:r>
-      <w:proofErr w:type="spellStart"/>
-      <w:r>
-        <w:t>abraham</w:t>
-      </w:r>
-      <w:proofErr w:type="spellEnd"/>
-      <w:r>
-        <w:t>'</w:t>
+        <w:t>'lincoln'    'president'    'wa'    'lincoln's'    'abraham'</w:t>
       </w:r>
     </w:p>
     <w:p/>
@@ -232,23 +153,7 @@
         </w:tabs>
       </w:pPr>
       <w:r>
-        <w:t>'</w:t>
-      </w:r>
-      <w:proofErr w:type="gramStart"/>
-      <w:r>
-        <w:t>president</w:t>
-      </w:r>
-      <w:proofErr w:type="gramEnd"/>
-      <w:r>
-        <w:t>'    '</w:t>
-      </w:r>
-      <w:proofErr w:type="spellStart"/>
-      <w:r>
-        <w:t>wa</w:t>
-      </w:r>
-      <w:proofErr w:type="spellEnd"/>
-      <w:r>
-        <w:t>'    'vice'    'presidential'    'became'</w:t>
+        <w:t>'president'    'wa'    'vice'    'presidential'    'became'</w:t>
       </w:r>
     </w:p>
     <w:p>
@@ -393,14 +298,1050 @@
       </w:r>
     </w:p>
     <w:p/>
+    <w:p>
+      <w:r>
+        <w:t>The queries we used in the tables below were</w:t>
+      </w:r>
+      <w:r>
+        <w:br/>
+        <w:t>Query 1 – “adams”</w:t>
+      </w:r>
+      <w:r>
+        <w:br/>
+        <w:t>Query 2 – “Lincoln”</w:t>
+      </w:r>
+      <w:r>
+        <w:br/>
+        <w:t>Query 3 – “president”</w:t>
+      </w:r>
+      <w:r>
+        <w:br/>
+        <w:t>Query 4 – “assassinated president”</w:t>
+      </w:r>
+      <w:r>
+        <w:br/>
+        <w:t>Query 5 – “great president”</w:t>
+      </w:r>
+      <w:r>
+        <w:br/>
+        <w:t>Query 6 – “first president”</w:t>
+      </w:r>
+      <w:r>
+        <w:br/>
+        <w:t>Query 7 – “civil war president”</w:t>
+      </w:r>
+      <w:r>
+        <w:br/>
+        <w:t>Query 8 – “united states”</w:t>
+      </w:r>
+      <w:r>
+        <w:br/>
+        <w:t>Query 9 – “USA”</w:t>
+      </w:r>
+      <w:r>
+        <w:br/>
+        <w:t>Query 10 – “good president”</w:t>
+      </w:r>
+      <w:r>
+        <w:br/>
+        <w:t>Query 11 – “president who is good”</w:t>
+      </w:r>
+      <w:r>
+        <w:br/>
+        <w:t>Query 12 – “international war”</w:t>
+      </w:r>
+      <w:r>
+        <w:br/>
+        <w:t>Query 13 – “elected 1982”</w:t>
+      </w:r>
+      <w:r>
+        <w:br/>
+        <w:t>Query 14 – “election 1982”</w:t>
+      </w:r>
+      <w:r>
+        <w:br/>
+        <w:t>Query 15 – “business growth”</w:t>
+      </w:r>
+      <w:r>
+        <w:br/>
+        <w:t>Query 16 – “economy”</w:t>
+      </w:r>
+      <w:r>
+        <w:br/>
+        <w:t>Query 17 – “abolish slavery”</w:t>
+      </w:r>
+    </w:p>
+    <w:p>
+      <w:r>
+        <w:t>The tables shown in the appendix are the top 10 documents that the search approach found. The left column is the score, and the right column is the document number. The document numbers can be found in the table below.</w:t>
+      </w:r>
+      <w:bookmarkStart w:id="0" w:name="_GoBack"/>
+      <w:bookmarkEnd w:id="0"/>
+    </w:p>
     <w:p/>
-    <w:p/>
-    <w:p/>
+    <w:tbl>
+      <w:tblPr>
+        <w:tblStyle w:val="TableGrid"/>
+        <w:tblW w:w="0" w:type="auto"/>
+        <w:tblLook w:val="04A0" w:firstRow="1" w:lastRow="0" w:firstColumn="1" w:lastColumn="0" w:noHBand="0" w:noVBand="1"/>
+      </w:tblPr>
+      <w:tblGrid>
+        <w:gridCol w:w="3804"/>
+        <w:gridCol w:w="5546"/>
+      </w:tblGrid>
+      <w:tr>
+        <w:tc>
+          <w:tcPr>
+            <w:tcW w:w="3804" w:type="dxa"/>
+          </w:tcPr>
+          <w:p>
+            <w:r>
+              <w:t>'AbrahamLincoln.txt'</w:t>
+            </w:r>
+          </w:p>
+        </w:tc>
+        <w:tc>
+          <w:tcPr>
+            <w:tcW w:w="5546" w:type="dxa"/>
+          </w:tcPr>
+          <w:p>
+            <w:r>
+              <w:t>1</w:t>
+            </w:r>
+          </w:p>
+        </w:tc>
+      </w:tr>
+      <w:tr>
+        <w:tc>
+          <w:tcPr>
+            <w:tcW w:w="3804" w:type="dxa"/>
+          </w:tcPr>
+          <w:p>
+            <w:r>
+              <w:t>'AndrewJackson.txt'</w:t>
+            </w:r>
+          </w:p>
+        </w:tc>
+        <w:tc>
+          <w:tcPr>
+            <w:tcW w:w="5546" w:type="dxa"/>
+          </w:tcPr>
+          <w:p>
+            <w:r>
+              <w:t>2</w:t>
+            </w:r>
+          </w:p>
+        </w:tc>
+      </w:tr>
+      <w:tr>
+        <w:tc>
+          <w:tcPr>
+            <w:tcW w:w="3804" w:type="dxa"/>
+          </w:tcPr>
+          <w:p>
+            <w:r>
+              <w:t>'AndrewJohnson.txt'</w:t>
+            </w:r>
+          </w:p>
+        </w:tc>
+        <w:tc>
+          <w:tcPr>
+            <w:tcW w:w="5546" w:type="dxa"/>
+          </w:tcPr>
+          <w:p>
+            <w:r>
+              <w:t>3</w:t>
+            </w:r>
+          </w:p>
+        </w:tc>
+      </w:tr>
+      <w:tr>
+        <w:tc>
+          <w:tcPr>
+            <w:tcW w:w="3804" w:type="dxa"/>
+          </w:tcPr>
+          <w:p>
+            <w:r>
+              <w:t>'BarackObama.txt'</w:t>
+            </w:r>
+          </w:p>
+        </w:tc>
+        <w:tc>
+          <w:tcPr>
+            <w:tcW w:w="5546" w:type="dxa"/>
+          </w:tcPr>
+          <w:p>
+            <w:r>
+              <w:t>4</w:t>
+            </w:r>
+          </w:p>
+        </w:tc>
+      </w:tr>
+      <w:tr>
+        <w:tc>
+          <w:tcPr>
+            <w:tcW w:w="3804" w:type="dxa"/>
+          </w:tcPr>
+          <w:p>
+            <w:r>
+              <w:t>'BenjaminHarrison.txt'</w:t>
+            </w:r>
+          </w:p>
+        </w:tc>
+        <w:tc>
+          <w:tcPr>
+            <w:tcW w:w="5546" w:type="dxa"/>
+          </w:tcPr>
+          <w:p>
+            <w:r>
+              <w:t>5</w:t>
+            </w:r>
+          </w:p>
+        </w:tc>
+      </w:tr>
+      <w:tr>
+        <w:tc>
+          <w:tcPr>
+            <w:tcW w:w="3804" w:type="dxa"/>
+          </w:tcPr>
+          <w:p>
+            <w:r>
+              <w:t>'BillClinton.txt'</w:t>
+            </w:r>
+          </w:p>
+        </w:tc>
+        <w:tc>
+          <w:tcPr>
+            <w:tcW w:w="5546" w:type="dxa"/>
+          </w:tcPr>
+          <w:p>
+            <w:r>
+              <w:t>6</w:t>
+            </w:r>
+          </w:p>
+        </w:tc>
+      </w:tr>
+      <w:tr>
+        <w:tc>
+          <w:tcPr>
+            <w:tcW w:w="3804" w:type="dxa"/>
+          </w:tcPr>
+          <w:p>
+            <w:r>
+              <w:t>'CalvinCoolidge.txt'</w:t>
+            </w:r>
+          </w:p>
+        </w:tc>
+        <w:tc>
+          <w:tcPr>
+            <w:tcW w:w="5546" w:type="dxa"/>
+          </w:tcPr>
+          <w:p>
+            <w:r>
+              <w:t>7</w:t>
+            </w:r>
+          </w:p>
+        </w:tc>
+      </w:tr>
+      <w:tr>
+        <w:tc>
+          <w:tcPr>
+            <w:tcW w:w="3804" w:type="dxa"/>
+          </w:tcPr>
+          <w:p>
+            <w:r>
+              <w:t>'ChesterArthur.txt'</w:t>
+            </w:r>
+          </w:p>
+        </w:tc>
+        <w:tc>
+          <w:tcPr>
+            <w:tcW w:w="5546" w:type="dxa"/>
+          </w:tcPr>
+          <w:p>
+            <w:r>
+              <w:t>8</w:t>
+            </w:r>
+          </w:p>
+        </w:tc>
+      </w:tr>
+      <w:tr>
+        <w:tc>
+          <w:tcPr>
+            <w:tcW w:w="3804" w:type="dxa"/>
+          </w:tcPr>
+          <w:p>
+            <w:r>
+              <w:t>'DwightEisenhower.txt'</w:t>
+            </w:r>
+          </w:p>
+        </w:tc>
+        <w:tc>
+          <w:tcPr>
+            <w:tcW w:w="5546" w:type="dxa"/>
+          </w:tcPr>
+          <w:p>
+            <w:r>
+              <w:t>9</w:t>
+            </w:r>
+          </w:p>
+        </w:tc>
+      </w:tr>
+      <w:tr>
+        <w:tc>
+          <w:tcPr>
+            <w:tcW w:w="3804" w:type="dxa"/>
+          </w:tcPr>
+          <w:p>
+            <w:r>
+              <w:t>'FranklinDRoosevelt.txt'</w:t>
+            </w:r>
+          </w:p>
+        </w:tc>
+        <w:tc>
+          <w:tcPr>
+            <w:tcW w:w="5546" w:type="dxa"/>
+          </w:tcPr>
+          <w:p>
+            <w:r>
+              <w:t>10</w:t>
+            </w:r>
+          </w:p>
+        </w:tc>
+      </w:tr>
+      <w:tr>
+        <w:tc>
+          <w:tcPr>
+            <w:tcW w:w="3804" w:type="dxa"/>
+          </w:tcPr>
+          <w:p>
+            <w:r>
+              <w:t>'FranklinPierce.txt'</w:t>
+            </w:r>
+          </w:p>
+        </w:tc>
+        <w:tc>
+          <w:tcPr>
+            <w:tcW w:w="5546" w:type="dxa"/>
+          </w:tcPr>
+          <w:p>
+            <w:r>
+              <w:t>11</w:t>
+            </w:r>
+          </w:p>
+        </w:tc>
+      </w:tr>
+      <w:tr>
+        <w:tc>
+          <w:tcPr>
+            <w:tcW w:w="3804" w:type="dxa"/>
+          </w:tcPr>
+          <w:p>
+            <w:r>
+              <w:t>'GeorgeBush.txt'</w:t>
+            </w:r>
+          </w:p>
+        </w:tc>
+        <w:tc>
+          <w:tcPr>
+            <w:tcW w:w="5546" w:type="dxa"/>
+          </w:tcPr>
+          <w:p>
+            <w:r>
+              <w:t>12</w:t>
+            </w:r>
+          </w:p>
+        </w:tc>
+      </w:tr>
+      <w:tr>
+        <w:tc>
+          <w:tcPr>
+            <w:tcW w:w="3804" w:type="dxa"/>
+          </w:tcPr>
+          <w:p>
+            <w:r>
+              <w:t>'GeorgeWBush.txt'</w:t>
+            </w:r>
+          </w:p>
+        </w:tc>
+        <w:tc>
+          <w:tcPr>
+            <w:tcW w:w="5546" w:type="dxa"/>
+          </w:tcPr>
+          <w:p>
+            <w:r>
+              <w:t>13</w:t>
+            </w:r>
+          </w:p>
+        </w:tc>
+      </w:tr>
+      <w:tr>
+        <w:tc>
+          <w:tcPr>
+            <w:tcW w:w="3804" w:type="dxa"/>
+          </w:tcPr>
+          <w:p>
+            <w:r>
+              <w:t>'GeorgeWashington.txt'</w:t>
+            </w:r>
+          </w:p>
+        </w:tc>
+        <w:tc>
+          <w:tcPr>
+            <w:tcW w:w="5546" w:type="dxa"/>
+          </w:tcPr>
+          <w:p>
+            <w:r>
+              <w:t>14</w:t>
+            </w:r>
+          </w:p>
+        </w:tc>
+      </w:tr>
+      <w:tr>
+        <w:tc>
+          <w:tcPr>
+            <w:tcW w:w="3804" w:type="dxa"/>
+          </w:tcPr>
+          <w:p>
+            <w:r>
+              <w:t>'GeraldFord.txt'</w:t>
+            </w:r>
+          </w:p>
+        </w:tc>
+        <w:tc>
+          <w:tcPr>
+            <w:tcW w:w="5546" w:type="dxa"/>
+          </w:tcPr>
+          <w:p>
+            <w:r>
+              <w:t>15</w:t>
+            </w:r>
+          </w:p>
+        </w:tc>
+      </w:tr>
+      <w:tr>
+        <w:tc>
+          <w:tcPr>
+            <w:tcW w:w="3804" w:type="dxa"/>
+          </w:tcPr>
+          <w:p>
+            <w:r>
+              <w:t>'GroverCleveland.txt'</w:t>
+            </w:r>
+          </w:p>
+        </w:tc>
+        <w:tc>
+          <w:tcPr>
+            <w:tcW w:w="5546" w:type="dxa"/>
+          </w:tcPr>
+          <w:p>
+            <w:r>
+              <w:t>16</w:t>
+            </w:r>
+          </w:p>
+        </w:tc>
+      </w:tr>
+      <w:tr>
+        <w:tc>
+          <w:tcPr>
+            <w:tcW w:w="3804" w:type="dxa"/>
+          </w:tcPr>
+          <w:p>
+            <w:r>
+              <w:t>'HarryTruman.txt'</w:t>
+            </w:r>
+          </w:p>
+        </w:tc>
+        <w:tc>
+          <w:tcPr>
+            <w:tcW w:w="5546" w:type="dxa"/>
+          </w:tcPr>
+          <w:p>
+            <w:r>
+              <w:t>17</w:t>
+            </w:r>
+          </w:p>
+        </w:tc>
+      </w:tr>
+      <w:tr>
+        <w:tc>
+          <w:tcPr>
+            <w:tcW w:w="3804" w:type="dxa"/>
+          </w:tcPr>
+          <w:p>
+            <w:r>
+              <w:t>'HerbertHoover.txt'</w:t>
+            </w:r>
+          </w:p>
+        </w:tc>
+        <w:tc>
+          <w:tcPr>
+            <w:tcW w:w="5546" w:type="dxa"/>
+          </w:tcPr>
+          <w:p>
+            <w:r>
+              <w:t>18</w:t>
+            </w:r>
+          </w:p>
+        </w:tc>
+      </w:tr>
+      <w:tr>
+        <w:tc>
+          <w:tcPr>
+            <w:tcW w:w="3804" w:type="dxa"/>
+          </w:tcPr>
+          <w:p>
+            <w:r>
+              <w:t>'JamesBuchanan.txt'</w:t>
+            </w:r>
+          </w:p>
+        </w:tc>
+        <w:tc>
+          <w:tcPr>
+            <w:tcW w:w="5546" w:type="dxa"/>
+          </w:tcPr>
+          <w:p>
+            <w:r>
+              <w:t>19</w:t>
+            </w:r>
+          </w:p>
+        </w:tc>
+      </w:tr>
+      <w:tr>
+        <w:tc>
+          <w:tcPr>
+            <w:tcW w:w="3804" w:type="dxa"/>
+          </w:tcPr>
+          <w:p>
+            <w:r>
+              <w:t>'JamesGarfield.txt'</w:t>
+            </w:r>
+          </w:p>
+        </w:tc>
+        <w:tc>
+          <w:tcPr>
+            <w:tcW w:w="5546" w:type="dxa"/>
+          </w:tcPr>
+          <w:p>
+            <w:r>
+              <w:t>20</w:t>
+            </w:r>
+          </w:p>
+        </w:tc>
+      </w:tr>
+      <w:tr>
+        <w:tc>
+          <w:tcPr>
+            <w:tcW w:w="3804" w:type="dxa"/>
+          </w:tcPr>
+          <w:p>
+            <w:r>
+              <w:t>'JamesMadison.txt'</w:t>
+            </w:r>
+          </w:p>
+        </w:tc>
+        <w:tc>
+          <w:tcPr>
+            <w:tcW w:w="5546" w:type="dxa"/>
+          </w:tcPr>
+          <w:p>
+            <w:r>
+              <w:t>21</w:t>
+            </w:r>
+          </w:p>
+        </w:tc>
+      </w:tr>
+      <w:tr>
+        <w:tc>
+          <w:tcPr>
+            <w:tcW w:w="3804" w:type="dxa"/>
+          </w:tcPr>
+          <w:p>
+            <w:r>
+              <w:t>'JamesMonroe.txt'</w:t>
+            </w:r>
+          </w:p>
+        </w:tc>
+        <w:tc>
+          <w:tcPr>
+            <w:tcW w:w="5546" w:type="dxa"/>
+          </w:tcPr>
+          <w:p>
+            <w:r>
+              <w:t>22</w:t>
+            </w:r>
+          </w:p>
+        </w:tc>
+      </w:tr>
+      <w:tr>
+        <w:tc>
+          <w:tcPr>
+            <w:tcW w:w="3804" w:type="dxa"/>
+          </w:tcPr>
+          <w:p>
+            <w:r>
+              <w:t>'JamesPolk.txt'</w:t>
+            </w:r>
+          </w:p>
+        </w:tc>
+        <w:tc>
+          <w:tcPr>
+            <w:tcW w:w="5546" w:type="dxa"/>
+          </w:tcPr>
+          <w:p>
+            <w:r>
+              <w:t>23</w:t>
+            </w:r>
+          </w:p>
+        </w:tc>
+      </w:tr>
+      <w:tr>
+        <w:tc>
+          <w:tcPr>
+            <w:tcW w:w="3804" w:type="dxa"/>
+          </w:tcPr>
+          <w:p>
+            <w:r>
+              <w:t>'JimmyCarter.txt'</w:t>
+            </w:r>
+          </w:p>
+        </w:tc>
+        <w:tc>
+          <w:tcPr>
+            <w:tcW w:w="5546" w:type="dxa"/>
+          </w:tcPr>
+          <w:p>
+            <w:r>
+              <w:t>24</w:t>
+            </w:r>
+          </w:p>
+        </w:tc>
+      </w:tr>
+      <w:tr>
+        <w:tc>
+          <w:tcPr>
+            <w:tcW w:w="3804" w:type="dxa"/>
+          </w:tcPr>
+          <w:p>
+            <w:r>
+              <w:t>'JohnAdams.txt'</w:t>
+            </w:r>
+          </w:p>
+        </w:tc>
+        <w:tc>
+          <w:tcPr>
+            <w:tcW w:w="5546" w:type="dxa"/>
+          </w:tcPr>
+          <w:p>
+            <w:r>
+              <w:t>25</w:t>
+            </w:r>
+          </w:p>
+        </w:tc>
+      </w:tr>
+      <w:tr>
+        <w:tc>
+          <w:tcPr>
+            <w:tcW w:w="3804" w:type="dxa"/>
+          </w:tcPr>
+          <w:p>
+            <w:r>
+              <w:t>'JohnKennedy.txt'</w:t>
+            </w:r>
+          </w:p>
+        </w:tc>
+        <w:tc>
+          <w:tcPr>
+            <w:tcW w:w="5546" w:type="dxa"/>
+          </w:tcPr>
+          <w:p>
+            <w:r>
+              <w:t>26</w:t>
+            </w:r>
+          </w:p>
+        </w:tc>
+      </w:tr>
+      <w:tr>
+        <w:tc>
+          <w:tcPr>
+            <w:tcW w:w="3804" w:type="dxa"/>
+          </w:tcPr>
+          <w:p>
+            <w:r>
+              <w:t>'JohnQuincyAdams.txt'</w:t>
+            </w:r>
+          </w:p>
+        </w:tc>
+        <w:tc>
+          <w:tcPr>
+            <w:tcW w:w="5546" w:type="dxa"/>
+          </w:tcPr>
+          <w:p>
+            <w:r>
+              <w:t>27</w:t>
+            </w:r>
+          </w:p>
+        </w:tc>
+      </w:tr>
+      <w:tr>
+        <w:tc>
+          <w:tcPr>
+            <w:tcW w:w="3804" w:type="dxa"/>
+          </w:tcPr>
+          <w:p>
+            <w:r>
+              <w:t>'JohnTyler.txt'</w:t>
+            </w:r>
+          </w:p>
+        </w:tc>
+        <w:tc>
+          <w:tcPr>
+            <w:tcW w:w="5546" w:type="dxa"/>
+          </w:tcPr>
+          <w:p>
+            <w:r>
+              <w:t>28</w:t>
+            </w:r>
+          </w:p>
+        </w:tc>
+      </w:tr>
+      <w:tr>
+        <w:tc>
+          <w:tcPr>
+            <w:tcW w:w="3804" w:type="dxa"/>
+          </w:tcPr>
+          <w:p>
+            <w:r>
+              <w:t>'LyndonJohnson.txt'</w:t>
+            </w:r>
+          </w:p>
+        </w:tc>
+        <w:tc>
+          <w:tcPr>
+            <w:tcW w:w="5546" w:type="dxa"/>
+          </w:tcPr>
+          <w:p>
+            <w:r>
+              <w:t>29</w:t>
+            </w:r>
+          </w:p>
+        </w:tc>
+      </w:tr>
+      <w:tr>
+        <w:tc>
+          <w:tcPr>
+            <w:tcW w:w="3804" w:type="dxa"/>
+          </w:tcPr>
+          <w:p>
+            <w:r>
+              <w:t>'MartinVanBuren.txt'</w:t>
+            </w:r>
+          </w:p>
+        </w:tc>
+        <w:tc>
+          <w:tcPr>
+            <w:tcW w:w="5546" w:type="dxa"/>
+          </w:tcPr>
+          <w:p>
+            <w:r>
+              <w:t>30</w:t>
+            </w:r>
+          </w:p>
+        </w:tc>
+      </w:tr>
+      <w:tr>
+        <w:tc>
+          <w:tcPr>
+            <w:tcW w:w="3804" w:type="dxa"/>
+          </w:tcPr>
+          <w:p>
+            <w:r>
+              <w:t>'MillardFillmore.txt'</w:t>
+            </w:r>
+          </w:p>
+        </w:tc>
+        <w:tc>
+          <w:tcPr>
+            <w:tcW w:w="5546" w:type="dxa"/>
+          </w:tcPr>
+          <w:p>
+            <w:r>
+              <w:t>31</w:t>
+            </w:r>
+          </w:p>
+        </w:tc>
+      </w:tr>
+      <w:tr>
+        <w:tc>
+          <w:tcPr>
+            <w:tcW w:w="3804" w:type="dxa"/>
+          </w:tcPr>
+          <w:p>
+            <w:r>
+              <w:t>'RichardNixon.txt'</w:t>
+            </w:r>
+          </w:p>
+        </w:tc>
+        <w:tc>
+          <w:tcPr>
+            <w:tcW w:w="5546" w:type="dxa"/>
+          </w:tcPr>
+          <w:p>
+            <w:r>
+              <w:t>32</w:t>
+            </w:r>
+          </w:p>
+        </w:tc>
+      </w:tr>
+      <w:tr>
+        <w:tc>
+          <w:tcPr>
+            <w:tcW w:w="3804" w:type="dxa"/>
+          </w:tcPr>
+          <w:p>
+            <w:r>
+              <w:t>'RonaldReagan.txt'</w:t>
+            </w:r>
+          </w:p>
+        </w:tc>
+        <w:tc>
+          <w:tcPr>
+            <w:tcW w:w="5546" w:type="dxa"/>
+          </w:tcPr>
+          <w:p>
+            <w:r>
+              <w:t>33</w:t>
+            </w:r>
+          </w:p>
+        </w:tc>
+      </w:tr>
+      <w:tr>
+        <w:tc>
+          <w:tcPr>
+            <w:tcW w:w="3804" w:type="dxa"/>
+          </w:tcPr>
+          <w:p>
+            <w:r>
+              <w:t>'RutherfordHayes.txt'</w:t>
+            </w:r>
+          </w:p>
+        </w:tc>
+        <w:tc>
+          <w:tcPr>
+            <w:tcW w:w="5546" w:type="dxa"/>
+          </w:tcPr>
+          <w:p>
+            <w:r>
+              <w:t>34</w:t>
+            </w:r>
+          </w:p>
+        </w:tc>
+      </w:tr>
+      <w:tr>
+        <w:tc>
+          <w:tcPr>
+            <w:tcW w:w="3804" w:type="dxa"/>
+          </w:tcPr>
+          <w:p>
+            <w:r>
+              <w:t>'TheodoreRoosevelt.txt'</w:t>
+            </w:r>
+          </w:p>
+        </w:tc>
+        <w:tc>
+          <w:tcPr>
+            <w:tcW w:w="5546" w:type="dxa"/>
+          </w:tcPr>
+          <w:p>
+            <w:r>
+              <w:t>35</w:t>
+            </w:r>
+          </w:p>
+        </w:tc>
+      </w:tr>
+      <w:tr>
+        <w:tc>
+          <w:tcPr>
+            <w:tcW w:w="3804" w:type="dxa"/>
+          </w:tcPr>
+          <w:p>
+            <w:r>
+              <w:t>'ThomasJefferson.txt'</w:t>
+            </w:r>
+          </w:p>
+        </w:tc>
+        <w:tc>
+          <w:tcPr>
+            <w:tcW w:w="5546" w:type="dxa"/>
+          </w:tcPr>
+          <w:p>
+            <w:r>
+              <w:t>36</w:t>
+            </w:r>
+          </w:p>
+        </w:tc>
+      </w:tr>
+      <w:tr>
+        <w:tc>
+          <w:tcPr>
+            <w:tcW w:w="3804" w:type="dxa"/>
+          </w:tcPr>
+          <w:p>
+            <w:r>
+              <w:t>'UlyssesGrant.txt'</w:t>
+            </w:r>
+          </w:p>
+        </w:tc>
+        <w:tc>
+          <w:tcPr>
+            <w:tcW w:w="5546" w:type="dxa"/>
+          </w:tcPr>
+          <w:p>
+            <w:r>
+              <w:t>37</w:t>
+            </w:r>
+          </w:p>
+        </w:tc>
+      </w:tr>
+      <w:tr>
+        <w:tc>
+          <w:tcPr>
+            <w:tcW w:w="3804" w:type="dxa"/>
+          </w:tcPr>
+          <w:p>
+            <w:r>
+              <w:t>'WarrenHarding.txt'</w:t>
+            </w:r>
+          </w:p>
+        </w:tc>
+        <w:tc>
+          <w:tcPr>
+            <w:tcW w:w="5546" w:type="dxa"/>
+          </w:tcPr>
+          <w:p>
+            <w:r>
+              <w:t>38</w:t>
+            </w:r>
+          </w:p>
+        </w:tc>
+      </w:tr>
+      <w:tr>
+        <w:tc>
+          <w:tcPr>
+            <w:tcW w:w="3804" w:type="dxa"/>
+          </w:tcPr>
+          <w:p>
+            <w:r>
+              <w:t>'WilliamHenryHarrison.txt'</w:t>
+            </w:r>
+          </w:p>
+        </w:tc>
+        <w:tc>
+          <w:tcPr>
+            <w:tcW w:w="5546" w:type="dxa"/>
+          </w:tcPr>
+          <w:p>
+            <w:r>
+              <w:t>39</w:t>
+            </w:r>
+          </w:p>
+        </w:tc>
+      </w:tr>
+      <w:tr>
+        <w:tc>
+          <w:tcPr>
+            <w:tcW w:w="3804" w:type="dxa"/>
+          </w:tcPr>
+          <w:p>
+            <w:r>
+              <w:t>'WilliamMcKinley.txt'</w:t>
+            </w:r>
+          </w:p>
+        </w:tc>
+        <w:tc>
+          <w:tcPr>
+            <w:tcW w:w="5546" w:type="dxa"/>
+          </w:tcPr>
+          <w:p>
+            <w:r>
+              <w:t>40</w:t>
+            </w:r>
+          </w:p>
+        </w:tc>
+      </w:tr>
+      <w:tr>
+        <w:tc>
+          <w:tcPr>
+            <w:tcW w:w="3804" w:type="dxa"/>
+          </w:tcPr>
+          <w:p>
+            <w:r>
+              <w:t>'WilliamTaft.txt'</w:t>
+            </w:r>
+          </w:p>
+        </w:tc>
+        <w:tc>
+          <w:tcPr>
+            <w:tcW w:w="5546" w:type="dxa"/>
+          </w:tcPr>
+          <w:p>
+            <w:r>
+              <w:t>41</w:t>
+            </w:r>
+          </w:p>
+        </w:tc>
+      </w:tr>
+      <w:tr>
+        <w:tc>
+          <w:tcPr>
+            <w:tcW w:w="3804" w:type="dxa"/>
+          </w:tcPr>
+          <w:p>
+            <w:r>
+              <w:t>'WoodrowWilson.txt'</w:t>
+            </w:r>
+          </w:p>
+        </w:tc>
+        <w:tc>
+          <w:tcPr>
+            <w:tcW w:w="5546" w:type="dxa"/>
+          </w:tcPr>
+          <w:p>
+            <w:r>
+              <w:t>42</w:t>
+            </w:r>
+          </w:p>
+        </w:tc>
+      </w:tr>
+      <w:tr>
+        <w:tc>
+          <w:tcPr>
+            <w:tcW w:w="3804" w:type="dxa"/>
+          </w:tcPr>
+          <w:p>
+            <w:r>
+              <w:t>'ZacharyTaylor.txt'</w:t>
+            </w:r>
+          </w:p>
+        </w:tc>
+        <w:tc>
+          <w:tcPr>
+            <w:tcW w:w="5546" w:type="dxa"/>
+          </w:tcPr>
+          <w:p>
+            <w:r>
+              <w:t>43</w:t>
+            </w:r>
+          </w:p>
+        </w:tc>
+      </w:tr>
+    </w:tbl>
     <w:p>
       <w:pPr>
         <w:pStyle w:val="Heading1"/>
       </w:pPr>
       <w:r>
+        <w:lastRenderedPageBreak/>
         <w:t>BM25 SCORING FUNCTION</w:t>
       </w:r>
     </w:p>
@@ -701,7 +1642,6 @@
           </w:tcPr>
           <w:p>
             <w:r>
-              <w:lastRenderedPageBreak/>
               <w:t>0.0188623212369058</w:t>
             </w:r>
           </w:p>
@@ -1498,7 +2438,6 @@
           </w:tcPr>
           <w:p>
             <w:r>
-              <w:lastRenderedPageBreak/>
               <w:t>0.00281210535517798</w:t>
             </w:r>
           </w:p>
@@ -2119,6 +3058,7 @@
           </w:tcPr>
           <w:p>
             <w:r>
+              <w:lastRenderedPageBreak/>
               <w:t>0.00149443028537228</w:t>
             </w:r>
           </w:p>
@@ -2408,7 +3348,6 @@
     </w:p>
     <w:p>
       <w:r>
-        <w:lastRenderedPageBreak/>
         <w:t>Query 9, USA</w:t>
       </w:r>
     </w:p>
@@ -2806,6 +3745,7 @@
           </w:tcPr>
           <w:p>
             <w:r>
+              <w:lastRenderedPageBreak/>
               <w:t xml:space="preserve">    0.0044</w:t>
             </w:r>
           </w:p>
@@ -2983,7 +3923,6 @@
           </w:tcPr>
           <w:p>
             <w:r>
-              <w:lastRenderedPageBreak/>
               <w:t xml:space="preserve">    0.0055</w:t>
             </w:r>
           </w:p>
@@ -3336,6 +4275,7 @@
           </w:tcPr>
           <w:p>
             <w:r>
+              <w:lastRenderedPageBreak/>
               <w:t xml:space="preserve">    0.0001</w:t>
             </w:r>
           </w:p>
@@ -3614,7 +4554,6 @@
     <w:p/>
     <w:p>
       <w:r>
-        <w:lastRenderedPageBreak/>
         <w:t>Query 14, election</w:t>
       </w:r>
     </w:p>
@@ -3899,6 +4838,7 @@
           </w:tcPr>
           <w:p>
             <w:r>
+              <w:lastRenderedPageBreak/>
               <w:t xml:space="preserve">    0.0121</w:t>
             </w:r>
           </w:p>
@@ -4100,7 +5040,6 @@
     <w:p/>
     <w:p>
       <w:r>
-        <w:lastRenderedPageBreak/>
         <w:t>Query 16, economy</w:t>
       </w:r>
     </w:p>
@@ -4411,6 +5350,7 @@
           </w:tcPr>
           <w:p>
             <w:r>
+              <w:lastRenderedPageBreak/>
               <w:t xml:space="preserve">    0.0196</w:t>
             </w:r>
           </w:p>
@@ -5046,6 +5986,7 @@
           </w:tcPr>
           <w:p>
             <w:r>
+              <w:lastRenderedPageBreak/>
               <w:t>0</w:t>
             </w:r>
           </w:p>
@@ -5490,7 +6431,6 @@
           </w:tcPr>
           <w:p>
             <w:r>
-              <w:lastRenderedPageBreak/>
               <w:t>15.7741275517990</w:t>
             </w:r>
           </w:p>
@@ -5958,6 +6898,7 @@
           </w:tcPr>
           <w:p>
             <w:r>
+              <w:lastRenderedPageBreak/>
               <w:t>160.840808430583</w:t>
             </w:r>
           </w:p>
@@ -6402,7 +7343,6 @@
           </w:tcPr>
           <w:p>
             <w:r>
-              <w:lastRenderedPageBreak/>
               <w:t>41.7603098606995</w:t>
             </w:r>
           </w:p>
@@ -6732,6 +7672,7 @@
           </w:tcPr>
           <w:p>
             <w:r>
+              <w:lastRenderedPageBreak/>
               <w:t xml:space="preserve">     0</w:t>
             </w:r>
           </w:p>
@@ -6962,7 +7903,6 @@
           </w:tcPr>
           <w:p>
             <w:r>
-              <w:lastRenderedPageBreak/>
               <w:t xml:space="preserve">   38.1426</w:t>
             </w:r>
           </w:p>
@@ -7225,6 +8165,7 @@
           </w:tcPr>
           <w:p>
             <w:r>
+              <w:lastRenderedPageBreak/>
               <w:t xml:space="preserve">   37.2953</w:t>
             </w:r>
           </w:p>
@@ -7440,7 +8381,6 @@
           </w:tcPr>
           <w:p>
             <w:r>
-              <w:lastRenderedPageBreak/>
               <w:t xml:space="preserve">   16.9834</w:t>
             </w:r>
           </w:p>
@@ -7686,6 +8626,7 @@
           </w:tcPr>
           <w:p>
             <w:r>
+              <w:lastRenderedPageBreak/>
               <w:t xml:space="preserve">    7.3378</w:t>
             </w:r>
           </w:p>
@@ -7905,7 +8846,6 @@
           </w:tcPr>
           <w:p>
             <w:r>
-              <w:lastRenderedPageBreak/>
               <w:t xml:space="preserve">    4.1973</w:t>
             </w:r>
           </w:p>
@@ -8244,6 +9184,7 @@
           </w:tcPr>
           <w:p>
             <w:r>
+              <w:lastRenderedPageBreak/>
               <w:t xml:space="preserve">    2.8141</w:t>
             </w:r>
           </w:p>
@@ -9135,7 +10076,6 @@
           </w:tcPr>
           <w:p>
             <w:r>
-              <w:lastRenderedPageBreak/>
               <w:t>0</w:t>
             </w:r>
           </w:p>
@@ -9668,6 +10608,7 @@
           </w:tcPr>
           <w:p>
             <w:r>
+              <w:lastRenderedPageBreak/>
               <w:t>0</w:t>
             </w:r>
           </w:p>
@@ -10090,7 +11031,6 @@
           </w:tcPr>
           <w:p>
             <w:r>
-              <w:lastRenderedPageBreak/>
               <w:t>0.00168918918918919</w:t>
             </w:r>
           </w:p>
@@ -10623,6 +11563,7 @@
           </w:tcPr>
           <w:p>
             <w:r>
+              <w:lastRenderedPageBreak/>
               <w:t>0.00176991150442478</w:t>
             </w:r>
           </w:p>
@@ -10885,7 +11826,6 @@
           </w:tcPr>
           <w:p>
             <w:r>
-              <w:lastRenderedPageBreak/>
               <w:t xml:space="preserve">     0</w:t>
             </w:r>
           </w:p>
@@ -11161,6 +12101,7 @@
           </w:tcPr>
           <w:p>
             <w:r>
+              <w:lastRenderedPageBreak/>
               <w:t xml:space="preserve">     0</w:t>
             </w:r>
           </w:p>
@@ -11419,7 +12360,6 @@
           </w:tcPr>
           <w:p>
             <w:r>
-              <w:lastRenderedPageBreak/>
               <w:t xml:space="preserve">         0</w:t>
             </w:r>
           </w:p>
@@ -11710,6 +12650,7 @@
           </w:tcPr>
           <w:p>
             <w:r>
+              <w:lastRenderedPageBreak/>
               <w:t xml:space="preserve">      0</w:t>
             </w:r>
           </w:p>
@@ -11997,7 +12938,6 @@
           </w:tcPr>
           <w:p>
             <w:r>
-              <w:lastRenderedPageBreak/>
               <w:t xml:space="preserve">     0</w:t>
             </w:r>
           </w:p>
@@ -12315,6 +13255,7 @@
           </w:tcPr>
           <w:p>
             <w:r>
+              <w:lastRenderedPageBreak/>
               <w:t xml:space="preserve">     0</w:t>
             </w:r>
           </w:p>
@@ -12529,7 +13470,6 @@
           </w:tcPr>
           <w:p>
             <w:r>
-              <w:lastRenderedPageBreak/>
               <w:t xml:space="preserve">     0</w:t>
             </w:r>
           </w:p>
@@ -12800,6 +13740,7 @@
           </w:tcPr>
           <w:p>
             <w:r>
+              <w:lastRenderedPageBreak/>
               <w:t xml:space="preserve">     0</w:t>
             </w:r>
           </w:p>

</xml_diff>